<commit_message>
Add detail of display & page number
</commit_message>
<xml_diff>
--- a/report/roomm8.docx
+++ b/report/roomm8.docx
@@ -41,7 +41,7 @@
                     </pic:cNvPicPr>
                   </pic:nvPicPr>
                   <pic:blipFill>
-                    <a:blip r:embed="rId6" cstate="print">
+                    <a:blip r:embed="rId8" cstate="print">
                       <a:extLst>
                         <a:ext uri="{28A0092B-C50C-407E-A947-70E740481C1C}">
                           <a14:useLocalDpi xmlns:a14="http://schemas.microsoft.com/office/drawing/2010/main" val="0"/>
@@ -1016,9 +1016,13 @@
           <w:cs/>
         </w:rPr>
         <w:sectPr>
+          <w:headerReference w:type="even" r:id="rId9"/>
+          <w:headerReference w:type="default" r:id="rId10"/>
+          <w:headerReference w:type="first" r:id="rId11"/>
           <w:pgSz w:w="12240" w:h="15840"/>
           <w:pgMar w:top="1080" w:right="1440" w:bottom="1260" w:left="2160" w:header="720" w:footer="720" w:gutter="0"/>
           <w:cols w:space="720"/>
+          <w:titlePg/>
           <w:docGrid w:linePitch="360"/>
         </w:sectPr>
       </w:pPr>
@@ -1814,14 +1818,200 @@
         <w:sectPr>
           <w:pgSz w:w="12240" w:h="15840"/>
           <w:pgMar w:top="1440" w:right="1440" w:bottom="1440" w:left="2160" w:header="720" w:footer="720" w:gutter="0"/>
+          <w:pgNumType w:fmt="thaiLetters" w:start="1"/>
           <w:cols w:space="720"/>
+          <w:titlePg/>
           <w:docGrid w:linePitch="360"/>
         </w:sectPr>
       </w:pPr>
     </w:p>
     <w:p>
       <w:pPr>
-        <w:spacing w:after="120" w:line="240" w:lineRule="auto"/>
+        <w:pStyle w:val="Style1"/>
+      </w:pPr>
+      <w:r>
+        <w:rPr>
+          <w:rFonts w:hint="cs"/>
+          <w:cs/>
+        </w:rPr>
+        <w:lastRenderedPageBreak/>
+        <w:t>คำนำ</w:t>
+      </w:r>
+    </w:p>
+    <w:p>
+      <w:pPr>
+        <w:spacing w:after="0" w:line="240" w:lineRule="auto"/>
+        <w:jc w:val="thaiDistribute"/>
+        <w:rPr>
+          <w:rFonts w:asciiTheme="majorBidi" w:hAnsiTheme="majorBidi" w:cstheme="majorBidi"/>
+          <w:sz w:val="32"/>
+          <w:szCs w:val="32"/>
+        </w:rPr>
+      </w:pPr>
+      <w:r>
+        <w:rPr>
+          <w:rFonts w:asciiTheme="majorBidi" w:hAnsiTheme="majorBidi" w:cstheme="majorBidi"/>
+          <w:sz w:val="32"/>
+          <w:szCs w:val="32"/>
+          <w:cs/>
+        </w:rPr>
+        <w:tab/>
+      </w:r>
+      <w:r>
+        <w:rPr>
+          <w:rFonts w:asciiTheme="majorBidi" w:hAnsiTheme="majorBidi" w:cstheme="majorBidi" w:hint="cs"/>
+          <w:sz w:val="32"/>
+          <w:szCs w:val="32"/>
+          <w:cs/>
+        </w:rPr>
+        <w:t>รายงานเล่มนี้จัดทำขึ้นมาเพื่อเป็นส่วนหนึ่งของวิชา</w:t>
+      </w:r>
+      <w:r>
+        <w:rPr>
+          <w:rFonts w:asciiTheme="majorBidi" w:hAnsiTheme="majorBidi" w:cstheme="majorBidi"/>
+          <w:sz w:val="32"/>
+          <w:szCs w:val="32"/>
+        </w:rPr>
+        <w:t xml:space="preserve"> COMPUTER PROGRAMMING 06016206 </w:t>
+      </w:r>
+      <w:r>
+        <w:rPr>
+          <w:rFonts w:asciiTheme="majorBidi" w:hAnsiTheme="majorBidi" w:cstheme="majorBidi" w:hint="cs"/>
+          <w:sz w:val="32"/>
+          <w:szCs w:val="32"/>
+          <w:cs/>
+        </w:rPr>
+        <w:t xml:space="preserve">ซึ่งเป็นเอกสารประกอบการศึกษาโครงงาน </w:t>
+      </w:r>
+      <w:r>
+        <w:rPr>
+          <w:rFonts w:asciiTheme="majorBidi" w:hAnsiTheme="majorBidi" w:cstheme="majorBidi"/>
+          <w:sz w:val="32"/>
+          <w:szCs w:val="32"/>
+        </w:rPr>
+        <w:t>ROOMM8</w:t>
+      </w:r>
+      <w:r>
+        <w:rPr>
+          <w:rFonts w:asciiTheme="majorBidi" w:hAnsiTheme="majorBidi" w:cstheme="majorBidi" w:hint="cs"/>
+          <w:sz w:val="32"/>
+          <w:szCs w:val="32"/>
+          <w:cs/>
+        </w:rPr>
+        <w:t xml:space="preserve"> โดยมีวัตถุประสงค์เพื่อช่วยลดปัญหาการตื่นสาย </w:t>
+      </w:r>
+    </w:p>
+    <w:p>
+      <w:pPr>
+        <w:spacing w:after="0" w:line="240" w:lineRule="auto"/>
+        <w:jc w:val="thaiDistribute"/>
+        <w:rPr>
+          <w:rFonts w:asciiTheme="majorBidi" w:hAnsiTheme="majorBidi" w:cstheme="majorBidi"/>
+          <w:sz w:val="32"/>
+          <w:szCs w:val="32"/>
+        </w:rPr>
+      </w:pPr>
+      <w:r>
+        <w:rPr>
+          <w:rFonts w:asciiTheme="majorBidi" w:hAnsiTheme="majorBidi" w:cstheme="majorBidi"/>
+          <w:sz w:val="32"/>
+          <w:szCs w:val="32"/>
+          <w:cs/>
+        </w:rPr>
+        <w:tab/>
+      </w:r>
+      <w:r>
+        <w:rPr>
+          <w:rFonts w:asciiTheme="majorBidi" w:hAnsiTheme="majorBidi" w:cstheme="majorBidi" w:hint="cs"/>
+          <w:sz w:val="32"/>
+          <w:szCs w:val="32"/>
+          <w:cs/>
+        </w:rPr>
+        <w:t xml:space="preserve">คณะผู้จัดทำจึงคิดค้นหุ่นยนต์ </w:t>
+      </w:r>
+      <w:r>
+        <w:rPr>
+          <w:rFonts w:asciiTheme="majorBidi" w:hAnsiTheme="majorBidi" w:cstheme="majorBidi"/>
+          <w:sz w:val="32"/>
+          <w:szCs w:val="32"/>
+        </w:rPr>
+        <w:t>ROOMM</w:t>
+      </w:r>
+      <w:r>
+        <w:rPr>
+          <w:rFonts w:asciiTheme="majorBidi" w:hAnsiTheme="majorBidi" w:cstheme="majorBidi" w:hint="cs"/>
+          <w:sz w:val="32"/>
+          <w:szCs w:val="32"/>
+          <w:cs/>
+        </w:rPr>
+        <w:t xml:space="preserve"> ขึ้นเพื่อ</w:t>
+      </w:r>
+      <w:r>
+        <w:rPr>
+          <w:rFonts w:asciiTheme="majorBidi" w:hAnsiTheme="majorBidi" w:cstheme="majorBidi" w:hint="cs"/>
+          <w:sz w:val="32"/>
+          <w:szCs w:val="32"/>
+          <w:cs/>
+        </w:rPr>
+        <w:t xml:space="preserve">ตอบสนองปัญหาที่เกิดขึ้น โดยหุ่นยนต์นี้ นอกจากจะสามารถเป็นนาฬิกาปลุกได้แล้ว ยังมีรูปแบบการใช้งานอื่นๆ เสริมด้วย ได้แก่ ความสามารถในการตรวจสอบและคาดการณ์อุณหภูมิ ความสามารถในการเดิน ความสามารถในการตรวจจับสิ่งมีชีวิตที่เข้ามาใกล้ </w:t>
+      </w:r>
+    </w:p>
+    <w:p>
+      <w:pPr>
+        <w:spacing w:after="0" w:line="240" w:lineRule="auto"/>
+        <w:jc w:val="thaiDistribute"/>
+        <w:rPr>
+          <w:rFonts w:asciiTheme="majorBidi" w:hAnsiTheme="majorBidi" w:cstheme="majorBidi"/>
+          <w:sz w:val="32"/>
+          <w:szCs w:val="32"/>
+        </w:rPr>
+      </w:pPr>
+      <w:r>
+        <w:rPr>
+          <w:rFonts w:asciiTheme="majorBidi" w:hAnsiTheme="majorBidi" w:cstheme="majorBidi"/>
+          <w:sz w:val="32"/>
+          <w:szCs w:val="32"/>
+          <w:cs/>
+        </w:rPr>
+        <w:tab/>
+        <w:t>หวังรายงานเล่มนี้จะเป็นประโยชน์กับผู้อ่านที่มีความสนใจศึกษาในเรื่องนี้ หากมีข้อแนะนำหรือมีข้อผิดประการใด คณะผู้จัดทำขอน้อมรับ และขออภัยไว้ ณ ทีนี้ด้วย</w:t>
+      </w:r>
+    </w:p>
+    <w:p>
+      <w:pPr>
+        <w:spacing w:after="0" w:line="240" w:lineRule="auto"/>
+        <w:jc w:val="thaiDistribute"/>
+        <w:rPr>
+          <w:rFonts w:asciiTheme="majorBidi" w:hAnsiTheme="majorBidi" w:cstheme="majorBidi"/>
+          <w:sz w:val="32"/>
+          <w:szCs w:val="32"/>
+        </w:rPr>
+      </w:pPr>
+    </w:p>
+    <w:p>
+      <w:pPr>
+        <w:spacing w:after="0" w:line="240" w:lineRule="auto"/>
+        <w:jc w:val="right"/>
+        <w:rPr>
+          <w:rFonts w:asciiTheme="majorBidi" w:hAnsiTheme="majorBidi" w:cstheme="majorBidi"/>
+          <w:sz w:val="32"/>
+          <w:szCs w:val="32"/>
+          <w:cs/>
+        </w:rPr>
+      </w:pPr>
+      <w:r>
+        <w:rPr>
+          <w:rFonts w:asciiTheme="majorBidi" w:hAnsiTheme="majorBidi" w:cstheme="majorBidi" w:hint="cs"/>
+          <w:sz w:val="32"/>
+          <w:szCs w:val="32"/>
+          <w:cs/>
+        </w:rPr>
+        <w:t>คณะผู้จัดทำ</w:t>
+      </w:r>
+    </w:p>
+    <w:p>
+      <w:pPr>
+        <w:spacing w:after="0" w:line="240" w:lineRule="auto"/>
         <w:jc w:val="center"/>
         <w:rPr>
           <w:rFonts w:asciiTheme="majorBidi" w:hAnsiTheme="majorBidi" w:cstheme="majorBidi"/>
@@ -1829,257 +2019,444 @@
           <w:bCs/>
           <w:sz w:val="40"/>
           <w:szCs w:val="40"/>
-        </w:rPr>
-      </w:pPr>
-      <w:r>
+          <w:cs/>
+        </w:rPr>
+        <w:sectPr>
+          <w:pgSz w:w="12240" w:h="15840"/>
+          <w:pgMar w:top="1440" w:right="1440" w:bottom="1440" w:left="2160" w:header="720" w:footer="720" w:gutter="0"/>
+          <w:pgNumType w:fmt="thaiLetters"/>
+          <w:cols w:space="720"/>
+          <w:docGrid w:linePitch="360"/>
+        </w:sectPr>
+      </w:pPr>
+    </w:p>
+    <w:p>
+      <w:pPr>
+        <w:spacing w:after="0" w:line="240" w:lineRule="auto"/>
+        <w:jc w:val="center"/>
+        <w:rPr>
+          <w:rFonts w:asciiTheme="majorBidi" w:hAnsiTheme="majorBidi" w:cstheme="majorBidi"/>
+          <w:sz w:val="32"/>
+          <w:szCs w:val="32"/>
+        </w:rPr>
+      </w:pPr>
+    </w:p>
+    <w:p>
+      <w:pPr>
+        <w:spacing w:after="120" w:line="240" w:lineRule="auto"/>
+        <w:jc w:val="center"/>
         <w:rPr>
           <w:rFonts w:asciiTheme="majorBidi" w:hAnsiTheme="majorBidi" w:cstheme="majorBidi" w:hint="cs"/>
           <w:b/>
           <w:bCs/>
           <w:sz w:val="40"/>
           <w:szCs w:val="40"/>
-          <w:cs/>
-        </w:rPr>
-        <w:lastRenderedPageBreak/>
-        <w:t>คำนำ</w:t>
-      </w:r>
-    </w:p>
-    <w:p>
-      <w:pPr>
-        <w:spacing w:after="0" w:line="240" w:lineRule="auto"/>
-        <w:jc w:val="thaiDistribute"/>
-        <w:rPr>
-          <w:rFonts w:asciiTheme="majorBidi" w:hAnsiTheme="majorBidi" w:cstheme="majorBidi"/>
-          <w:sz w:val="32"/>
-          <w:szCs w:val="32"/>
-        </w:rPr>
-      </w:pPr>
-      <w:r>
-        <w:rPr>
-          <w:rFonts w:asciiTheme="majorBidi" w:hAnsiTheme="majorBidi" w:cstheme="majorBidi"/>
-          <w:sz w:val="32"/>
-          <w:szCs w:val="32"/>
-          <w:cs/>
-        </w:rPr>
-        <w:tab/>
-      </w:r>
-      <w:r>
-        <w:rPr>
-          <w:rFonts w:asciiTheme="majorBidi" w:hAnsiTheme="majorBidi" w:cstheme="majorBidi" w:hint="cs"/>
-          <w:sz w:val="32"/>
-          <w:szCs w:val="32"/>
-          <w:cs/>
-        </w:rPr>
-        <w:t>รายงานเล่มนี้จัดทำขึ้นมาเพื่อเป็นส่วนหนึ่งของวิชา</w:t>
-      </w:r>
-      <w:r>
-        <w:rPr>
-          <w:rFonts w:asciiTheme="majorBidi" w:hAnsiTheme="majorBidi" w:cstheme="majorBidi"/>
-          <w:sz w:val="32"/>
-          <w:szCs w:val="32"/>
-        </w:rPr>
-        <w:t xml:space="preserve"> COMPUTER PROGRAMMING 06016206 </w:t>
-      </w:r>
-      <w:r>
-        <w:rPr>
-          <w:rFonts w:asciiTheme="majorBidi" w:hAnsiTheme="majorBidi" w:cstheme="majorBidi" w:hint="cs"/>
-          <w:sz w:val="32"/>
-          <w:szCs w:val="32"/>
-          <w:cs/>
-        </w:rPr>
-        <w:t xml:space="preserve">ซึ่งเป็นเอกสารประกอบการศึกษาโครงงาน </w:t>
-      </w:r>
-      <w:r>
-        <w:rPr>
-          <w:rFonts w:asciiTheme="majorBidi" w:hAnsiTheme="majorBidi" w:cstheme="majorBidi"/>
-          <w:sz w:val="32"/>
-          <w:szCs w:val="32"/>
-        </w:rPr>
-        <w:t>ROOMM8</w:t>
-      </w:r>
-      <w:r>
-        <w:rPr>
-          <w:rFonts w:asciiTheme="majorBidi" w:hAnsiTheme="majorBidi" w:cstheme="majorBidi" w:hint="cs"/>
-          <w:sz w:val="32"/>
-          <w:szCs w:val="32"/>
-          <w:cs/>
-        </w:rPr>
-        <w:t xml:space="preserve"> โดยมีวัตถุประสงค์เพื่อช่วยลดปัญหาการตื่นสาย </w:t>
-      </w:r>
-    </w:p>
-    <w:p>
-      <w:pPr>
-        <w:spacing w:after="0" w:line="240" w:lineRule="auto"/>
-        <w:jc w:val="thaiDistribute"/>
-        <w:rPr>
-          <w:rFonts w:asciiTheme="majorBidi" w:hAnsiTheme="majorBidi" w:cstheme="majorBidi"/>
-          <w:sz w:val="32"/>
-          <w:szCs w:val="32"/>
-        </w:rPr>
-      </w:pPr>
-      <w:r>
-        <w:rPr>
-          <w:rFonts w:asciiTheme="majorBidi" w:hAnsiTheme="majorBidi" w:cstheme="majorBidi"/>
-          <w:sz w:val="32"/>
-          <w:szCs w:val="32"/>
-          <w:cs/>
-        </w:rPr>
-        <w:tab/>
-      </w:r>
-      <w:r>
-        <w:rPr>
-          <w:rFonts w:asciiTheme="majorBidi" w:hAnsiTheme="majorBidi" w:cstheme="majorBidi" w:hint="cs"/>
-          <w:sz w:val="32"/>
-          <w:szCs w:val="32"/>
-          <w:cs/>
-        </w:rPr>
-        <w:t xml:space="preserve">คณะผู้จัดทำจึงคิดค้นหุ่นยนต์ </w:t>
-      </w:r>
-      <w:r>
-        <w:rPr>
-          <w:rFonts w:asciiTheme="majorBidi" w:hAnsiTheme="majorBidi" w:cstheme="majorBidi"/>
-          <w:sz w:val="32"/>
-          <w:szCs w:val="32"/>
-        </w:rPr>
-        <w:t>ROOMM</w:t>
-      </w:r>
-      <w:r>
-        <w:rPr>
-          <w:rFonts w:asciiTheme="majorBidi" w:hAnsiTheme="majorBidi" w:cstheme="majorBidi" w:hint="cs"/>
-          <w:sz w:val="32"/>
-          <w:szCs w:val="32"/>
-          <w:cs/>
-        </w:rPr>
-        <w:t xml:space="preserve"> ขึ้นเพื่อ</w:t>
-      </w:r>
-      <w:r>
-        <w:rPr>
-          <w:rFonts w:asciiTheme="majorBidi" w:hAnsiTheme="majorBidi" w:cstheme="majorBidi" w:hint="cs"/>
-          <w:sz w:val="32"/>
-          <w:szCs w:val="32"/>
-          <w:cs/>
-        </w:rPr>
-        <w:t xml:space="preserve">ตอบสนองปัญหาที่เกิดขึ้น โดยหุ่นยนต์นี้ นอกจากจะสามารถเป็นนาฬิกาปลุกได้แล้ว ยังมีรูปแบบการใช้งานอื่นๆ เสริมด้วย ได้แก่ ความสามารถในการตรวจสอบและคาดการณ์อุณหภูมิ ความสามารถในการเดิน ความสามารถในการตรวจจับสิ่งมีชีวิตที่เข้ามาใกล้ </w:t>
-      </w:r>
-    </w:p>
-    <w:p>
-      <w:pPr>
-        <w:spacing w:after="0" w:line="240" w:lineRule="auto"/>
-        <w:jc w:val="thaiDistribute"/>
-        <w:rPr>
-          <w:rFonts w:asciiTheme="majorBidi" w:hAnsiTheme="majorBidi" w:cstheme="majorBidi"/>
-          <w:sz w:val="32"/>
-          <w:szCs w:val="32"/>
-        </w:rPr>
-      </w:pPr>
-      <w:r>
-        <w:rPr>
-          <w:rFonts w:asciiTheme="majorBidi" w:hAnsiTheme="majorBidi" w:cstheme="majorBidi"/>
-          <w:sz w:val="32"/>
-          <w:szCs w:val="32"/>
-          <w:cs/>
-        </w:rPr>
-        <w:tab/>
-        <w:t>หวังรายงานเล่มนี้จะเป็นประโยชน์กับผู้อ่านที่มีความสนใจศึกษาในเรื่องนี้ หากมีข้อแนะนำหรือมีข้อผิดประการใด คณะผู้จัดทำขอน้อมรับ และขออภัยไว้ ณ ทีนี้ด้วย</w:t>
-      </w:r>
-    </w:p>
-    <w:p>
-      <w:pPr>
-        <w:spacing w:after="0" w:line="240" w:lineRule="auto"/>
-        <w:jc w:val="thaiDistribute"/>
-        <w:rPr>
-          <w:rFonts w:asciiTheme="majorBidi" w:hAnsiTheme="majorBidi" w:cstheme="majorBidi"/>
-          <w:sz w:val="32"/>
-          <w:szCs w:val="32"/>
-        </w:rPr>
-      </w:pPr>
-    </w:p>
-    <w:p>
-      <w:pPr>
-        <w:spacing w:after="0" w:line="240" w:lineRule="auto"/>
-        <w:jc w:val="right"/>
-        <w:rPr>
-          <w:rFonts w:asciiTheme="majorBidi" w:hAnsiTheme="majorBidi" w:cstheme="majorBidi"/>
-          <w:sz w:val="32"/>
-          <w:szCs w:val="32"/>
-          <w:cs/>
-        </w:rPr>
-      </w:pPr>
-      <w:r>
-        <w:rPr>
-          <w:rFonts w:asciiTheme="majorBidi" w:hAnsiTheme="majorBidi" w:cstheme="majorBidi" w:hint="cs"/>
-          <w:sz w:val="32"/>
-          <w:szCs w:val="32"/>
-          <w:cs/>
-        </w:rPr>
-        <w:t>คณะผู้จัดทำ</w:t>
-      </w:r>
-    </w:p>
-    <w:p>
-      <w:pPr>
-        <w:spacing w:after="0" w:line="240" w:lineRule="auto"/>
-        <w:jc w:val="center"/>
-        <w:rPr>
-          <w:rFonts w:asciiTheme="majorBidi" w:hAnsiTheme="majorBidi" w:cstheme="majorBidi"/>
+        </w:rPr>
+      </w:pPr>
+      <w:r>
+        <w:rPr>
+          <w:rFonts w:asciiTheme="majorBidi" w:hAnsiTheme="majorBidi" w:cstheme="majorBidi" w:hint="cs"/>
           <w:b/>
           <w:bCs/>
           <w:sz w:val="40"/>
           <w:szCs w:val="40"/>
           <w:cs/>
         </w:rPr>
-        <w:sectPr>
-          <w:pgSz w:w="12240" w:h="15840"/>
-          <w:pgMar w:top="1440" w:right="1440" w:bottom="1440" w:left="2160" w:header="720" w:footer="720" w:gutter="0"/>
-          <w:cols w:space="720"/>
-          <w:docGrid w:linePitch="360"/>
-        </w:sectPr>
-      </w:pPr>
-    </w:p>
-    <w:p>
-      <w:pPr>
+        <w:t>สารบัญ</w:t>
+      </w:r>
+    </w:p>
+    <w:p>
+      <w:pPr>
+        <w:tabs>
+          <w:tab w:val="right" w:pos="8640"/>
+        </w:tabs>
+        <w:spacing w:after="120" w:line="240" w:lineRule="auto"/>
+        <w:rPr>
+          <w:rFonts w:asciiTheme="majorBidi" w:hAnsiTheme="majorBidi" w:cstheme="majorBidi" w:hint="cs"/>
+          <w:sz w:val="36"/>
+          <w:szCs w:val="36"/>
+          <w:cs/>
+        </w:rPr>
+      </w:pPr>
+      <w:r>
+        <w:rPr>
+          <w:rFonts w:asciiTheme="majorBidi" w:hAnsiTheme="majorBidi" w:cstheme="majorBidi" w:hint="cs"/>
+          <w:sz w:val="36"/>
+          <w:szCs w:val="36"/>
+          <w:cs/>
+        </w:rPr>
+        <w:t>เรื่อง</w:t>
+      </w:r>
+      <w:r>
+        <w:rPr>
+          <w:rFonts w:asciiTheme="majorBidi" w:hAnsiTheme="majorBidi" w:cstheme="majorBidi" w:hint="cs"/>
+          <w:sz w:val="36"/>
+          <w:szCs w:val="36"/>
+          <w:cs/>
+        </w:rPr>
+        <w:tab/>
+        <w:t>หน้า</w:t>
+      </w:r>
+    </w:p>
+    <w:p>
+      <w:pPr>
+        <w:tabs>
+          <w:tab w:val="right" w:leader="dot" w:pos="8640"/>
+        </w:tabs>
         <w:spacing w:after="0" w:line="240" w:lineRule="auto"/>
-        <w:jc w:val="center"/>
-        <w:rPr>
-          <w:rFonts w:asciiTheme="majorBidi" w:hAnsiTheme="majorBidi" w:cstheme="majorBidi"/>
-          <w:sz w:val="32"/>
-          <w:szCs w:val="32"/>
-        </w:rPr>
-      </w:pPr>
-    </w:p>
-    <w:p>
-      <w:pPr>
+        <w:rPr>
+          <w:rFonts w:asciiTheme="majorBidi" w:hAnsiTheme="majorBidi" w:cstheme="majorBidi"/>
+          <w:sz w:val="36"/>
+          <w:szCs w:val="36"/>
+        </w:rPr>
+      </w:pPr>
+      <w:r>
+        <w:rPr>
+          <w:rFonts w:asciiTheme="majorBidi" w:hAnsiTheme="majorBidi" w:cstheme="majorBidi" w:hint="cs"/>
+          <w:sz w:val="36"/>
+          <w:szCs w:val="36"/>
+          <w:cs/>
+        </w:rPr>
+        <w:t>บทคัดย่อ</w:t>
+      </w:r>
+      <w:r>
+        <w:rPr>
+          <w:rFonts w:asciiTheme="majorBidi" w:hAnsiTheme="majorBidi" w:cstheme="majorBidi" w:hint="cs"/>
+          <w:sz w:val="36"/>
+          <w:szCs w:val="36"/>
+          <w:cs/>
+        </w:rPr>
+        <w:tab/>
+        <w:t>ก</w:t>
+      </w:r>
+    </w:p>
+    <w:p>
+      <w:pPr>
+        <w:tabs>
+          <w:tab w:val="right" w:leader="dot" w:pos="8640"/>
+        </w:tabs>
         <w:spacing w:after="0" w:line="240" w:lineRule="auto"/>
-        <w:jc w:val="center"/>
+        <w:rPr>
+          <w:rFonts w:asciiTheme="majorBidi" w:hAnsiTheme="majorBidi" w:cstheme="majorBidi" w:hint="cs"/>
+          <w:sz w:val="36"/>
+          <w:szCs w:val="36"/>
+        </w:rPr>
+      </w:pPr>
+      <w:r>
+        <w:rPr>
+          <w:rFonts w:asciiTheme="majorBidi" w:hAnsiTheme="majorBidi" w:cstheme="majorBidi" w:hint="cs"/>
+          <w:sz w:val="36"/>
+          <w:szCs w:val="36"/>
+          <w:cs/>
+        </w:rPr>
+        <w:t>คำนำ</w:t>
+      </w:r>
+      <w:r>
+        <w:rPr>
+          <w:rFonts w:asciiTheme="majorBidi" w:hAnsiTheme="majorBidi" w:cstheme="majorBidi" w:hint="cs"/>
+          <w:sz w:val="36"/>
+          <w:szCs w:val="36"/>
+          <w:cs/>
+        </w:rPr>
+        <w:tab/>
+        <w:t>ข</w:t>
+      </w:r>
+    </w:p>
+    <w:p>
+      <w:pPr>
+        <w:tabs>
+          <w:tab w:val="right" w:leader="dot" w:pos="8640"/>
+        </w:tabs>
+        <w:spacing w:after="0" w:line="240" w:lineRule="auto"/>
+        <w:rPr>
+          <w:rFonts w:asciiTheme="majorBidi" w:hAnsiTheme="majorBidi" w:cstheme="majorBidi" w:hint="cs"/>
+          <w:sz w:val="36"/>
+          <w:szCs w:val="36"/>
+        </w:rPr>
+      </w:pPr>
+      <w:r>
+        <w:rPr>
+          <w:rFonts w:asciiTheme="majorBidi" w:hAnsiTheme="majorBidi" w:cstheme="majorBidi" w:hint="cs"/>
+          <w:sz w:val="36"/>
+          <w:szCs w:val="36"/>
+          <w:cs/>
+        </w:rPr>
+        <w:t>สารบัญ</w:t>
+      </w:r>
+      <w:r>
+        <w:rPr>
+          <w:rFonts w:asciiTheme="majorBidi" w:hAnsiTheme="majorBidi" w:cstheme="majorBidi" w:hint="cs"/>
+          <w:sz w:val="36"/>
+          <w:szCs w:val="36"/>
+          <w:cs/>
+        </w:rPr>
+        <w:tab/>
+        <w:t>ค</w:t>
+      </w:r>
+    </w:p>
+    <w:p>
+      <w:pPr>
+        <w:tabs>
+          <w:tab w:val="right" w:leader="dot" w:pos="8640"/>
+        </w:tabs>
+        <w:spacing w:after="0" w:line="240" w:lineRule="auto"/>
+        <w:rPr>
+          <w:rFonts w:asciiTheme="majorBidi" w:hAnsiTheme="majorBidi" w:cstheme="majorBidi" w:hint="cs"/>
+          <w:sz w:val="36"/>
+          <w:szCs w:val="36"/>
+        </w:rPr>
+      </w:pPr>
+      <w:r>
+        <w:rPr>
+          <w:rFonts w:asciiTheme="majorBidi" w:hAnsiTheme="majorBidi" w:cstheme="majorBidi" w:hint="cs"/>
+          <w:sz w:val="36"/>
+          <w:szCs w:val="36"/>
+          <w:cs/>
+        </w:rPr>
+        <w:t xml:space="preserve">บทที่ </w:t>
+      </w:r>
+      <w:r>
+        <w:rPr>
+          <w:rFonts w:asciiTheme="majorBidi" w:hAnsiTheme="majorBidi" w:cstheme="majorBidi"/>
+          <w:sz w:val="36"/>
+          <w:szCs w:val="36"/>
+        </w:rPr>
+        <w:t xml:space="preserve">1 </w:t>
+      </w:r>
+      <w:r>
+        <w:rPr>
+          <w:rFonts w:asciiTheme="majorBidi" w:hAnsiTheme="majorBidi" w:cstheme="majorBidi" w:hint="cs"/>
+          <w:sz w:val="36"/>
+          <w:szCs w:val="36"/>
+          <w:cs/>
+        </w:rPr>
+        <w:t>บทนำ</w:t>
+      </w:r>
+      <w:r>
+        <w:rPr>
+          <w:rFonts w:asciiTheme="majorBidi" w:hAnsiTheme="majorBidi" w:cstheme="majorBidi" w:hint="cs"/>
+          <w:sz w:val="36"/>
+          <w:szCs w:val="36"/>
+          <w:cs/>
+        </w:rPr>
+        <w:tab/>
+      </w:r>
+      <w:r>
+        <w:rPr>
+          <w:rFonts w:asciiTheme="majorBidi" w:hAnsiTheme="majorBidi" w:cstheme="majorBidi"/>
+          <w:sz w:val="36"/>
+          <w:szCs w:val="36"/>
+        </w:rPr>
+        <w:t>1</w:t>
+      </w:r>
+    </w:p>
+    <w:p>
+      <w:pPr>
+        <w:tabs>
+          <w:tab w:val="right" w:leader="dot" w:pos="8640"/>
+        </w:tabs>
+        <w:spacing w:after="0" w:line="240" w:lineRule="auto"/>
+        <w:rPr>
+          <w:rFonts w:asciiTheme="majorBidi" w:hAnsiTheme="majorBidi" w:cstheme="majorBidi"/>
+          <w:sz w:val="36"/>
+          <w:szCs w:val="36"/>
+        </w:rPr>
+      </w:pPr>
+      <w:r>
+        <w:rPr>
+          <w:rFonts w:asciiTheme="majorBidi" w:hAnsiTheme="majorBidi" w:cstheme="majorBidi" w:hint="cs"/>
+          <w:sz w:val="36"/>
+          <w:szCs w:val="36"/>
+          <w:cs/>
+        </w:rPr>
+        <w:t xml:space="preserve">บทที่ </w:t>
+      </w:r>
+      <w:r>
+        <w:rPr>
+          <w:rFonts w:asciiTheme="majorBidi" w:hAnsiTheme="majorBidi" w:cstheme="majorBidi"/>
+          <w:sz w:val="36"/>
+          <w:szCs w:val="36"/>
+        </w:rPr>
+        <w:t xml:space="preserve">2 </w:t>
+      </w:r>
+      <w:r>
+        <w:rPr>
+          <w:rFonts w:asciiTheme="majorBidi" w:hAnsiTheme="majorBidi" w:cstheme="majorBidi" w:hint="cs"/>
+          <w:sz w:val="36"/>
+          <w:szCs w:val="36"/>
+          <w:cs/>
+        </w:rPr>
+        <w:t>ทฤษฎีที่เกี่ยวข้อง</w:t>
+      </w:r>
+      <w:r>
+        <w:rPr>
+          <w:rFonts w:asciiTheme="majorBidi" w:hAnsiTheme="majorBidi" w:cstheme="majorBidi" w:hint="cs"/>
+          <w:sz w:val="36"/>
+          <w:szCs w:val="36"/>
+          <w:cs/>
+        </w:rPr>
+        <w:tab/>
+      </w:r>
+      <w:r>
+        <w:rPr>
+          <w:rFonts w:asciiTheme="majorBidi" w:hAnsiTheme="majorBidi" w:cstheme="majorBidi"/>
+          <w:sz w:val="36"/>
+          <w:szCs w:val="36"/>
+        </w:rPr>
+        <w:t>2</w:t>
+      </w:r>
+    </w:p>
+    <w:p>
+      <w:pPr>
+        <w:tabs>
+          <w:tab w:val="right" w:leader="dot" w:pos="8640"/>
+        </w:tabs>
+        <w:spacing w:after="0" w:line="240" w:lineRule="auto"/>
+        <w:rPr>
+          <w:rFonts w:asciiTheme="majorBidi" w:hAnsiTheme="majorBidi" w:cstheme="majorBidi"/>
+          <w:sz w:val="36"/>
+          <w:szCs w:val="36"/>
+        </w:rPr>
+      </w:pPr>
+      <w:r>
+        <w:rPr>
+          <w:rFonts w:asciiTheme="majorBidi" w:hAnsiTheme="majorBidi" w:cstheme="majorBidi" w:hint="cs"/>
+          <w:sz w:val="36"/>
+          <w:szCs w:val="36"/>
+          <w:cs/>
+        </w:rPr>
+        <w:t xml:space="preserve">บทที่ </w:t>
+      </w:r>
+      <w:r>
+        <w:rPr>
+          <w:rFonts w:asciiTheme="majorBidi" w:hAnsiTheme="majorBidi" w:cstheme="majorBidi"/>
+          <w:sz w:val="36"/>
+          <w:szCs w:val="36"/>
+        </w:rPr>
+        <w:t>3</w:t>
+      </w:r>
+      <w:r>
+        <w:rPr>
+          <w:rFonts w:asciiTheme="majorBidi" w:hAnsiTheme="majorBidi" w:cstheme="majorBidi" w:hint="cs"/>
+          <w:sz w:val="36"/>
+          <w:szCs w:val="36"/>
+          <w:cs/>
+        </w:rPr>
+        <w:t xml:space="preserve"> วิธีการดำเนินการ</w:t>
+      </w:r>
+      <w:r>
+        <w:rPr>
+          <w:rFonts w:asciiTheme="majorBidi" w:hAnsiTheme="majorBidi" w:cstheme="majorBidi" w:hint="cs"/>
+          <w:sz w:val="36"/>
+          <w:szCs w:val="36"/>
+          <w:cs/>
+        </w:rPr>
+        <w:tab/>
+      </w:r>
+      <w:r>
+        <w:rPr>
+          <w:rFonts w:asciiTheme="majorBidi" w:hAnsiTheme="majorBidi" w:cstheme="majorBidi"/>
+          <w:sz w:val="36"/>
+          <w:szCs w:val="36"/>
+        </w:rPr>
+        <w:t>5</w:t>
+      </w:r>
+    </w:p>
+    <w:p>
+      <w:pPr>
+        <w:tabs>
+          <w:tab w:val="right" w:leader="dot" w:pos="8640"/>
+        </w:tabs>
+        <w:spacing w:after="0" w:line="240" w:lineRule="auto"/>
+        <w:rPr>
+          <w:rFonts w:asciiTheme="majorBidi" w:hAnsiTheme="majorBidi" w:cstheme="majorBidi" w:hint="cs"/>
+          <w:sz w:val="36"/>
+          <w:szCs w:val="36"/>
+          <w:cs/>
+        </w:rPr>
+      </w:pPr>
+      <w:r>
+        <w:rPr>
+          <w:rFonts w:asciiTheme="majorBidi" w:hAnsiTheme="majorBidi" w:cstheme="majorBidi" w:hint="cs"/>
+          <w:sz w:val="36"/>
+          <w:szCs w:val="36"/>
+          <w:cs/>
+        </w:rPr>
+        <w:t xml:space="preserve">บทที่ </w:t>
+      </w:r>
+      <w:r>
+        <w:rPr>
+          <w:rFonts w:asciiTheme="majorBidi" w:hAnsiTheme="majorBidi" w:cstheme="majorBidi"/>
+          <w:sz w:val="36"/>
+          <w:szCs w:val="36"/>
+        </w:rPr>
+        <w:t xml:space="preserve">4 </w:t>
+      </w:r>
+      <w:r>
+        <w:rPr>
+          <w:rFonts w:asciiTheme="majorBidi" w:hAnsiTheme="majorBidi" w:cstheme="majorBidi" w:hint="cs"/>
+          <w:sz w:val="36"/>
+          <w:szCs w:val="36"/>
+          <w:cs/>
+        </w:rPr>
+        <w:t>บทสรุป</w:t>
+      </w:r>
+      <w:r>
+        <w:rPr>
+          <w:rFonts w:asciiTheme="majorBidi" w:hAnsiTheme="majorBidi" w:cstheme="majorBidi" w:hint="cs"/>
+          <w:sz w:val="36"/>
+          <w:szCs w:val="36"/>
+          <w:cs/>
+        </w:rPr>
+        <w:tab/>
+      </w:r>
+      <w:r>
+        <w:rPr>
+          <w:rFonts w:asciiTheme="majorBidi" w:hAnsiTheme="majorBidi" w:cstheme="majorBidi"/>
+          <w:sz w:val="36"/>
+          <w:szCs w:val="36"/>
+        </w:rPr>
+        <w:t>17</w:t>
+      </w:r>
+    </w:p>
+    <w:p>
+      <w:pPr>
+        <w:spacing w:after="0" w:line="240" w:lineRule="auto"/>
         <w:rPr>
           <w:rFonts w:asciiTheme="majorBidi" w:hAnsiTheme="majorBidi" w:cstheme="majorBidi"/>
           <w:b/>
           <w:bCs/>
           <w:sz w:val="40"/>
           <w:szCs w:val="40"/>
-          <w:cs/>
-        </w:rPr>
-        <w:sectPr>
-          <w:pgSz w:w="12240" w:h="15840"/>
-          <w:pgMar w:top="1440" w:right="1440" w:bottom="1440" w:left="2160" w:header="720" w:footer="720" w:gutter="0"/>
-          <w:cols w:space="720"/>
-          <w:docGrid w:linePitch="360"/>
-        </w:sectPr>
-      </w:pPr>
-      <w:r>
-        <w:rPr>
-          <w:rFonts w:asciiTheme="majorBidi" w:hAnsiTheme="majorBidi" w:cstheme="majorBidi" w:hint="cs"/>
+        </w:rPr>
+      </w:pPr>
+    </w:p>
+    <w:p>
+      <w:pPr>
+        <w:spacing w:after="0" w:line="240" w:lineRule="auto"/>
+        <w:rPr>
+          <w:rFonts w:asciiTheme="majorBidi" w:hAnsiTheme="majorBidi" w:cstheme="majorBidi"/>
           <w:b/>
           <w:bCs/>
           <w:sz w:val="40"/>
           <w:szCs w:val="40"/>
           <w:cs/>
         </w:rPr>
-        <w:t>สารบัญ</w:t>
-      </w:r>
+        <w:sectPr>
+          <w:pgSz w:w="12240" w:h="15840"/>
+          <w:pgMar w:top="1440" w:right="1440" w:bottom="1440" w:left="2160" w:header="720" w:footer="720" w:gutter="0"/>
+          <w:pgNumType w:fmt="thaiLetters"/>
+          <w:cols w:space="720"/>
+          <w:docGrid w:linePitch="360"/>
+        </w:sectPr>
+      </w:pPr>
+      <w:bookmarkStart w:id="0" w:name="_GoBack"/>
+      <w:bookmarkEnd w:id="0"/>
     </w:p>
     <w:p>
       <w:pPr>
         <w:pStyle w:val="Style1"/>
+        <w:spacing w:after="0"/>
       </w:pPr>
       <w:r>
         <w:rPr>
@@ -2096,25 +2473,17 @@
     <w:p>
       <w:pPr>
         <w:pStyle w:val="Style1"/>
-      </w:pPr>
-      <w:r>
         <w:rPr>
           <w:rFonts w:hint="cs"/>
+        </w:rPr>
+      </w:pPr>
+      <w:r>
+        <w:rPr>
+          <w:rFonts w:hint="cs"/>
           <w:cs/>
         </w:rPr>
         <w:t>บทนำ</w:t>
       </w:r>
-    </w:p>
-    <w:p>
-      <w:pPr>
-        <w:spacing w:after="0" w:line="240" w:lineRule="auto"/>
-        <w:jc w:val="center"/>
-        <w:rPr>
-          <w:rFonts w:asciiTheme="majorBidi" w:hAnsiTheme="majorBidi" w:cstheme="majorBidi"/>
-          <w:sz w:val="12"/>
-          <w:szCs w:val="12"/>
-        </w:rPr>
-      </w:pPr>
     </w:p>
     <w:p>
       <w:pPr>
@@ -2822,6 +3191,7 @@
         <w:sectPr>
           <w:pgSz w:w="12240" w:h="15840"/>
           <w:pgMar w:top="1440" w:right="1440" w:bottom="1440" w:left="2160" w:header="720" w:footer="720" w:gutter="0"/>
+          <w:pgNumType w:start="1"/>
           <w:cols w:space="720"/>
           <w:docGrid w:linePitch="360"/>
         </w:sectPr>
@@ -2830,6 +3200,7 @@
     <w:p>
       <w:pPr>
         <w:pStyle w:val="Style1"/>
+        <w:spacing w:after="0"/>
       </w:pPr>
       <w:r>
         <w:rPr>
@@ -2846,25 +3217,17 @@
     <w:p>
       <w:pPr>
         <w:pStyle w:val="Style1"/>
-      </w:pPr>
-      <w:r>
         <w:rPr>
           <w:rFonts w:hint="cs"/>
+        </w:rPr>
+      </w:pPr>
+      <w:r>
+        <w:rPr>
+          <w:rFonts w:hint="cs"/>
           <w:cs/>
         </w:rPr>
         <w:t>ทฤษฎีที่เกี่ยวข้อง</w:t>
       </w:r>
-    </w:p>
-    <w:p>
-      <w:pPr>
-        <w:spacing w:after="0" w:line="240" w:lineRule="auto"/>
-        <w:jc w:val="center"/>
-        <w:rPr>
-          <w:rFonts w:asciiTheme="majorBidi" w:hAnsiTheme="majorBidi" w:cstheme="majorBidi"/>
-          <w:sz w:val="12"/>
-          <w:szCs w:val="12"/>
-        </w:rPr>
-      </w:pPr>
     </w:p>
     <w:p>
       <w:pPr>
@@ -3591,7 +3954,7 @@
         </w:rPr>
         <w:t xml:space="preserve"> </w:t>
       </w:r>
-      <w:hyperlink r:id="rId7" w:tgtFrame="_blank" w:history="1">
+      <w:hyperlink r:id="rId12" w:tgtFrame="_blank" w:history="1">
         <w:r>
           <w:rPr>
             <w:rStyle w:val="Hyperlink"/>
@@ -4705,6 +5068,7 @@
     <w:p>
       <w:pPr>
         <w:pStyle w:val="Style1"/>
+        <w:spacing w:after="0"/>
       </w:pPr>
       <w:r>
         <w:rPr>
@@ -4721,25 +5085,17 @@
     <w:p>
       <w:pPr>
         <w:pStyle w:val="Style1"/>
-      </w:pPr>
-      <w:r>
         <w:rPr>
           <w:rFonts w:hint="cs"/>
+        </w:rPr>
+      </w:pPr>
+      <w:r>
+        <w:rPr>
+          <w:rFonts w:hint="cs"/>
           <w:cs/>
         </w:rPr>
         <w:t>วิธีการดำเนินการ</w:t>
       </w:r>
-    </w:p>
-    <w:p>
-      <w:pPr>
-        <w:spacing w:after="0"/>
-        <w:jc w:val="center"/>
-        <w:rPr>
-          <w:rFonts w:asciiTheme="majorBidi" w:hAnsiTheme="majorBidi" w:cstheme="majorBidi"/>
-          <w:sz w:val="12"/>
-          <w:szCs w:val="12"/>
-        </w:rPr>
-      </w:pPr>
     </w:p>
     <w:p>
       <w:pPr>
@@ -4835,9 +5191,6 @@
     <w:p>
       <w:pPr>
         <w:pStyle w:val="Style3"/>
-        <w:rPr>
-          <w:rFonts w:hint="cs"/>
-        </w:rPr>
       </w:pPr>
       <w:r>
         <w:rPr>
@@ -5005,7 +5358,7 @@
         <w:spacing w:after="0"/>
         <w:ind w:left="1440"/>
         <w:rPr>
-          <w:rFonts w:asciiTheme="majorBidi" w:hAnsiTheme="majorBidi" w:cstheme="majorBidi" w:hint="cs"/>
+          <w:rFonts w:asciiTheme="majorBidi" w:hAnsiTheme="majorBidi" w:cstheme="majorBidi"/>
           <w:sz w:val="32"/>
           <w:szCs w:val="32"/>
           <w:u w:val="single"/>
@@ -5037,7 +5390,7 @@
         <w:ind w:left="1440"/>
         <w:jc w:val="thaiDistribute"/>
         <w:rPr>
-          <w:rFonts w:asciiTheme="majorBidi" w:hAnsiTheme="majorBidi" w:cstheme="majorBidi" w:hint="cs"/>
+          <w:rFonts w:asciiTheme="majorBidi" w:hAnsiTheme="majorBidi" w:cstheme="majorBidi"/>
           <w:sz w:val="32"/>
           <w:szCs w:val="32"/>
         </w:rPr>
@@ -5270,7 +5623,7 @@
         <w:spacing w:after="0"/>
         <w:jc w:val="thaiDistribute"/>
         <w:rPr>
-          <w:rFonts w:asciiTheme="majorBidi" w:hAnsiTheme="majorBidi" w:cstheme="majorBidi" w:hint="cs"/>
+          <w:rFonts w:asciiTheme="majorBidi" w:hAnsiTheme="majorBidi" w:cstheme="majorBidi"/>
           <w:sz w:val="32"/>
           <w:szCs w:val="32"/>
         </w:rPr>
@@ -5575,7 +5928,7 @@
         <w:ind w:left="1440"/>
         <w:jc w:val="thaiDistribute"/>
         <w:rPr>
-          <w:rFonts w:asciiTheme="majorBidi" w:hAnsiTheme="majorBidi" w:cstheme="majorBidi" w:hint="cs"/>
+          <w:rFonts w:asciiTheme="majorBidi" w:hAnsiTheme="majorBidi" w:cstheme="majorBidi"/>
           <w:sz w:val="32"/>
           <w:szCs w:val="32"/>
           <w:cs/>
@@ -5773,7 +6126,7 @@
         <w:spacing w:after="0"/>
         <w:jc w:val="thaiDistribute"/>
         <w:rPr>
-          <w:rFonts w:asciiTheme="majorBidi" w:hAnsiTheme="majorBidi" w:cstheme="majorBidi" w:hint="cs"/>
+          <w:rFonts w:asciiTheme="majorBidi" w:hAnsiTheme="majorBidi" w:cstheme="majorBidi"/>
           <w:sz w:val="32"/>
           <w:szCs w:val="32"/>
         </w:rPr>
@@ -6081,7 +6434,7 @@
         <w:spacing w:after="0"/>
         <w:ind w:left="1440"/>
         <w:rPr>
-          <w:rFonts w:asciiTheme="majorBidi" w:hAnsiTheme="majorBidi" w:cstheme="majorBidi" w:hint="cs"/>
+          <w:rFonts w:asciiTheme="majorBidi" w:hAnsiTheme="majorBidi" w:cstheme="majorBidi"/>
           <w:sz w:val="32"/>
           <w:szCs w:val="32"/>
           <w:u w:val="single"/>
@@ -6104,7 +6457,7 @@
         <w:ind w:left="1440"/>
         <w:jc w:val="thaiDistribute"/>
         <w:rPr>
-          <w:rFonts w:asciiTheme="majorBidi" w:hAnsiTheme="majorBidi" w:cstheme="majorBidi" w:hint="cs"/>
+          <w:rFonts w:asciiTheme="majorBidi" w:hAnsiTheme="majorBidi" w:cstheme="majorBidi"/>
           <w:sz w:val="32"/>
           <w:szCs w:val="32"/>
           <w:cs/>
@@ -6395,7 +6748,7 @@
         <w:ind w:left="1440"/>
         <w:jc w:val="thaiDistribute"/>
         <w:rPr>
-          <w:rFonts w:asciiTheme="majorBidi" w:hAnsiTheme="majorBidi" w:cstheme="majorBidi" w:hint="cs"/>
+          <w:rFonts w:asciiTheme="majorBidi" w:hAnsiTheme="majorBidi" w:cstheme="majorBidi"/>
           <w:sz w:val="32"/>
           <w:szCs w:val="32"/>
           <w:cs/>
@@ -6443,16 +6796,7 @@
           <w:szCs w:val="32"/>
           <w:cs/>
         </w:rPr>
-        <w:t>เป็นไฟล์ที่รวบรวมคำสั่งเกี่ยวกับการเรียกใช้งาน</w:t>
-      </w:r>
-      <w:r>
-        <w:rPr>
-          <w:rFonts w:asciiTheme="majorBidi" w:hAnsiTheme="majorBidi" w:cstheme="majorBidi" w:hint="cs"/>
-          <w:sz w:val="32"/>
-          <w:szCs w:val="32"/>
-          <w:cs/>
-        </w:rPr>
-        <w:t>หน้าจอ</w:t>
+        <w:t>เป็นไฟล์ที่รวบรวมคำสั่งเกี่ยวกับการเรียกใช้งานหน้าจอ</w:t>
       </w:r>
       <w:r>
         <w:rPr>
@@ -6617,7 +6961,7 @@
         <w:spacing w:after="0"/>
         <w:jc w:val="thaiDistribute"/>
         <w:rPr>
-          <w:rFonts w:asciiTheme="majorBidi" w:hAnsiTheme="majorBidi" w:cstheme="majorBidi" w:hint="cs"/>
+          <w:rFonts w:asciiTheme="majorBidi" w:hAnsiTheme="majorBidi" w:cstheme="majorBidi"/>
           <w:sz w:val="32"/>
           <w:szCs w:val="32"/>
         </w:rPr>
@@ -7004,16 +7348,7 @@
           <w:szCs w:val="32"/>
           <w:cs/>
         </w:rPr>
-        <w:t>แสดงหน้าการตั้งค่า</w:t>
-      </w:r>
-      <w:r>
-        <w:rPr>
-          <w:rFonts w:asciiTheme="majorBidi" w:hAnsiTheme="majorBidi" w:cstheme="majorBidi" w:hint="cs"/>
-          <w:sz w:val="32"/>
-          <w:szCs w:val="32"/>
-          <w:cs/>
-        </w:rPr>
-        <w:t>การเปิดใช้งาน</w:t>
+        <w:t>แสดงหน้าการตั้งค่าการเปิดใช้งาน</w:t>
       </w:r>
       <w:proofErr w:type="spellStart"/>
       <w:r>
@@ -7455,25 +7790,7 @@
           <w:szCs w:val="32"/>
           <w:cs/>
         </w:rPr>
-        <w:t>เมื่อเล่นเกมส์</w:t>
-      </w:r>
-      <w:r>
-        <w:rPr>
-          <w:rFonts w:asciiTheme="majorBidi" w:hAnsiTheme="majorBidi" w:cstheme="majorBidi" w:hint="cs"/>
-          <w:sz w:val="32"/>
-          <w:szCs w:val="32"/>
-          <w:cs/>
-        </w:rPr>
-        <w:t>ไม่</w:t>
-      </w:r>
-      <w:r>
-        <w:rPr>
-          <w:rFonts w:asciiTheme="majorBidi" w:hAnsiTheme="majorBidi" w:cstheme="majorBidi" w:hint="cs"/>
-          <w:sz w:val="32"/>
-          <w:szCs w:val="32"/>
-          <w:cs/>
-        </w:rPr>
-        <w:t>ผ่าน</w:t>
+        <w:t>เมื่อเล่นเกมส์ไม่ผ่าน</w:t>
       </w:r>
     </w:p>
     <w:p>
@@ -8054,7 +8371,7 @@
         <w:ind w:left="1440"/>
         <w:jc w:val="thaiDistribute"/>
         <w:rPr>
-          <w:rFonts w:asciiTheme="majorBidi" w:hAnsiTheme="majorBidi" w:cstheme="majorBidi" w:hint="cs"/>
+          <w:rFonts w:asciiTheme="majorBidi" w:hAnsiTheme="majorBidi" w:cstheme="majorBidi"/>
           <w:sz w:val="32"/>
           <w:szCs w:val="32"/>
           <w:cs/>
@@ -8467,7 +8784,7 @@
         <w:ind w:left="1440"/>
         <w:jc w:val="thaiDistribute"/>
         <w:rPr>
-          <w:rFonts w:asciiTheme="majorBidi" w:hAnsiTheme="majorBidi" w:cstheme="majorBidi" w:hint="cs"/>
+          <w:rFonts w:asciiTheme="majorBidi" w:hAnsiTheme="majorBidi" w:cstheme="majorBidi"/>
           <w:sz w:val="32"/>
           <w:szCs w:val="32"/>
           <w:cs/>
@@ -8569,7 +8886,7 @@
         <w:spacing w:after="0"/>
         <w:jc w:val="thaiDistribute"/>
         <w:rPr>
-          <w:rFonts w:asciiTheme="majorBidi" w:hAnsiTheme="majorBidi" w:cstheme="majorBidi" w:hint="cs"/>
+          <w:rFonts w:asciiTheme="majorBidi" w:hAnsiTheme="majorBidi" w:cstheme="majorBidi"/>
           <w:sz w:val="32"/>
           <w:szCs w:val="32"/>
         </w:rPr>
@@ -8783,7 +9100,7 @@
         <w:ind w:left="1440"/>
         <w:jc w:val="thaiDistribute"/>
         <w:rPr>
-          <w:rFonts w:asciiTheme="majorBidi" w:hAnsiTheme="majorBidi" w:cstheme="majorBidi" w:hint="cs"/>
+          <w:rFonts w:asciiTheme="majorBidi" w:hAnsiTheme="majorBidi" w:cstheme="majorBidi"/>
           <w:sz w:val="32"/>
           <w:szCs w:val="32"/>
           <w:cs/>
@@ -9028,7 +9345,7 @@
         <w:ind w:left="1440"/>
         <w:jc w:val="thaiDistribute"/>
         <w:rPr>
-          <w:rFonts w:asciiTheme="majorBidi" w:hAnsiTheme="majorBidi" w:cstheme="majorBidi" w:hint="cs"/>
+          <w:rFonts w:asciiTheme="majorBidi" w:hAnsiTheme="majorBidi" w:cstheme="majorBidi"/>
           <w:sz w:val="32"/>
           <w:szCs w:val="32"/>
           <w:u w:val="single"/>
@@ -9051,7 +9368,7 @@
         <w:ind w:left="1440"/>
         <w:jc w:val="thaiDistribute"/>
         <w:rPr>
-          <w:rFonts w:asciiTheme="majorBidi" w:hAnsiTheme="majorBidi" w:cstheme="majorBidi" w:hint="cs"/>
+          <w:rFonts w:asciiTheme="majorBidi" w:hAnsiTheme="majorBidi" w:cstheme="majorBidi"/>
           <w:sz w:val="32"/>
           <w:szCs w:val="32"/>
           <w:cs/>
@@ -9258,7 +9575,7 @@
         <w:spacing w:after="0"/>
         <w:jc w:val="thaiDistribute"/>
         <w:rPr>
-          <w:rFonts w:asciiTheme="majorBidi" w:hAnsiTheme="majorBidi" w:cstheme="majorBidi" w:hint="cs"/>
+          <w:rFonts w:asciiTheme="majorBidi" w:hAnsiTheme="majorBidi" w:cstheme="majorBidi"/>
           <w:sz w:val="32"/>
           <w:szCs w:val="32"/>
         </w:rPr>
@@ -9457,7 +9774,7 @@
         <w:spacing w:after="0"/>
         <w:jc w:val="thaiDistribute"/>
         <w:rPr>
-          <w:rFonts w:asciiTheme="majorBidi" w:hAnsiTheme="majorBidi" w:cstheme="majorBidi" w:hint="cs"/>
+          <w:rFonts w:asciiTheme="majorBidi" w:hAnsiTheme="majorBidi" w:cstheme="majorBidi"/>
           <w:sz w:val="32"/>
           <w:szCs w:val="32"/>
         </w:rPr>
@@ -9554,7 +9871,7 @@
         <w:spacing w:after="0"/>
         <w:jc w:val="thaiDistribute"/>
         <w:rPr>
-          <w:rFonts w:asciiTheme="majorBidi" w:hAnsiTheme="majorBidi" w:cstheme="majorBidi" w:hint="cs"/>
+          <w:rFonts w:asciiTheme="majorBidi" w:hAnsiTheme="majorBidi" w:cstheme="majorBidi"/>
           <w:sz w:val="32"/>
           <w:szCs w:val="32"/>
         </w:rPr>
@@ -9695,7 +10012,7 @@
         <w:ind w:left="1440"/>
         <w:jc w:val="thaiDistribute"/>
         <w:rPr>
-          <w:rFonts w:asciiTheme="majorBidi" w:hAnsiTheme="majorBidi" w:cstheme="majorBidi" w:hint="cs"/>
+          <w:rFonts w:asciiTheme="majorBidi" w:hAnsiTheme="majorBidi" w:cstheme="majorBidi"/>
           <w:sz w:val="32"/>
           <w:szCs w:val="32"/>
           <w:u w:val="single"/>
@@ -9719,7 +10036,7 @@
         <w:ind w:left="1440"/>
         <w:jc w:val="thaiDistribute"/>
         <w:rPr>
-          <w:rFonts w:asciiTheme="majorBidi" w:hAnsiTheme="majorBidi" w:cstheme="majorBidi" w:hint="cs"/>
+          <w:rFonts w:asciiTheme="majorBidi" w:hAnsiTheme="majorBidi" w:cstheme="majorBidi"/>
           <w:sz w:val="32"/>
           <w:szCs w:val="32"/>
           <w:cs/>
@@ -10356,7 +10673,7 @@
         <w:ind w:left="1440"/>
         <w:jc w:val="thaiDistribute"/>
         <w:rPr>
-          <w:rFonts w:asciiTheme="majorBidi" w:hAnsiTheme="majorBidi" w:cstheme="majorBidi" w:hint="cs"/>
+          <w:rFonts w:asciiTheme="majorBidi" w:hAnsiTheme="majorBidi" w:cstheme="majorBidi"/>
           <w:sz w:val="32"/>
           <w:szCs w:val="32"/>
           <w:u w:val="single"/>
@@ -10379,7 +10696,7 @@
         <w:ind w:left="1440"/>
         <w:jc w:val="thaiDistribute"/>
         <w:rPr>
-          <w:rFonts w:asciiTheme="majorBidi" w:hAnsiTheme="majorBidi" w:cstheme="majorBidi" w:hint="cs"/>
+          <w:rFonts w:asciiTheme="majorBidi" w:hAnsiTheme="majorBidi" w:cstheme="majorBidi"/>
           <w:sz w:val="32"/>
           <w:szCs w:val="32"/>
           <w:cs/>
@@ -10870,7 +11187,7 @@
         <w:ind w:left="1440"/>
         <w:jc w:val="thaiDistribute"/>
         <w:rPr>
-          <w:rFonts w:asciiTheme="majorBidi" w:hAnsiTheme="majorBidi" w:cstheme="majorBidi" w:hint="cs"/>
+          <w:rFonts w:asciiTheme="majorBidi" w:hAnsiTheme="majorBidi" w:cstheme="majorBidi"/>
           <w:sz w:val="32"/>
           <w:szCs w:val="32"/>
           <w:u w:val="single"/>
@@ -10893,7 +11210,7 @@
         <w:ind w:left="1440"/>
         <w:jc w:val="thaiDistribute"/>
         <w:rPr>
-          <w:rFonts w:asciiTheme="majorBidi" w:hAnsiTheme="majorBidi" w:cstheme="majorBidi" w:hint="cs"/>
+          <w:rFonts w:asciiTheme="majorBidi" w:hAnsiTheme="majorBidi" w:cstheme="majorBidi"/>
           <w:sz w:val="32"/>
           <w:szCs w:val="32"/>
           <w:cs/>
@@ -11347,7 +11664,7 @@
         <w:spacing w:after="0"/>
         <w:jc w:val="thaiDistribute"/>
         <w:rPr>
-          <w:rFonts w:asciiTheme="majorBidi" w:hAnsiTheme="majorBidi" w:cstheme="majorBidi" w:hint="cs"/>
+          <w:rFonts w:asciiTheme="majorBidi" w:hAnsiTheme="majorBidi" w:cstheme="majorBidi"/>
           <w:sz w:val="32"/>
           <w:szCs w:val="32"/>
         </w:rPr>
@@ -11463,41 +11780,15 @@
           <w:szCs w:val="32"/>
           <w:cs/>
         </w:rPr>
-        <w:t>ที่ตั้งไว้ไม่ให้เลขของ</w:t>
-      </w:r>
-      <w:r>
-        <w:rPr>
-          <w:rFonts w:asciiTheme="majorBidi" w:hAnsiTheme="majorBidi" w:cstheme="majorBidi" w:hint="cs"/>
-          <w:sz w:val="32"/>
-          <w:szCs w:val="32"/>
-          <w:cs/>
-        </w:rPr>
-        <w:t xml:space="preserve">นาที </w:t>
-      </w:r>
-      <w:r>
-        <w:rPr>
-          <w:rFonts w:asciiTheme="majorBidi" w:hAnsiTheme="majorBidi" w:cstheme="majorBidi" w:hint="cs"/>
-          <w:sz w:val="32"/>
-          <w:szCs w:val="32"/>
-          <w:cs/>
-        </w:rPr>
-        <w:t xml:space="preserve">เกิน </w:t>
-      </w:r>
-      <w:r>
-        <w:rPr>
-          <w:rFonts w:asciiTheme="majorBidi" w:hAnsiTheme="majorBidi" w:cstheme="majorBidi"/>
-          <w:sz w:val="32"/>
-          <w:szCs w:val="32"/>
-        </w:rPr>
-        <w:t>59</w:t>
-      </w:r>
-      <w:r>
-        <w:rPr>
-          <w:rFonts w:asciiTheme="majorBidi" w:hAnsiTheme="majorBidi" w:cstheme="majorBidi"/>
-          <w:sz w:val="32"/>
-          <w:szCs w:val="32"/>
-        </w:rPr>
-        <w:t xml:space="preserve"> </w:t>
+        <w:t xml:space="preserve">ที่ตั้งไว้ไม่ให้เลขของนาที เกิน </w:t>
+      </w:r>
+      <w:r>
+        <w:rPr>
+          <w:rFonts w:asciiTheme="majorBidi" w:hAnsiTheme="majorBidi" w:cstheme="majorBidi"/>
+          <w:sz w:val="32"/>
+          <w:szCs w:val="32"/>
+        </w:rPr>
+        <w:t xml:space="preserve">59 </w:t>
       </w:r>
       <w:r>
         <w:rPr>
@@ -11527,7 +11818,7 @@
         <w:spacing w:after="0"/>
         <w:jc w:val="thaiDistribute"/>
         <w:rPr>
-          <w:rFonts w:asciiTheme="majorBidi" w:hAnsiTheme="majorBidi" w:cstheme="majorBidi" w:hint="cs"/>
+          <w:rFonts w:asciiTheme="majorBidi" w:hAnsiTheme="majorBidi" w:cstheme="majorBidi"/>
           <w:sz w:val="32"/>
           <w:szCs w:val="32"/>
         </w:rPr>
@@ -11636,7 +11927,7 @@
         <w:spacing w:after="0"/>
         <w:jc w:val="thaiDistribute"/>
         <w:rPr>
-          <w:rFonts w:asciiTheme="majorBidi" w:hAnsiTheme="majorBidi" w:cstheme="majorBidi" w:hint="cs"/>
+          <w:rFonts w:asciiTheme="majorBidi" w:hAnsiTheme="majorBidi" w:cstheme="majorBidi"/>
           <w:sz w:val="32"/>
           <w:szCs w:val="32"/>
         </w:rPr>
@@ -11819,16 +12110,7 @@
           <w:szCs w:val="32"/>
           <w:cs/>
         </w:rPr>
-        <w:t xml:space="preserve"> </w:t>
-      </w:r>
-      <w:r>
-        <w:rPr>
-          <w:rFonts w:asciiTheme="majorBidi" w:hAnsiTheme="majorBidi" w:cstheme="majorBidi" w:hint="cs"/>
-          <w:sz w:val="32"/>
-          <w:szCs w:val="32"/>
-          <w:cs/>
-        </w:rPr>
-        <w:t>เป็น</w:t>
+        <w:t xml:space="preserve"> เป็น</w:t>
       </w:r>
       <w:proofErr w:type="spellStart"/>
       <w:r>
@@ -11848,16 +12130,7 @@
           <w:szCs w:val="32"/>
           <w:cs/>
         </w:rPr>
-        <w:t>ที่ควบคุมการตั้งค่าเวลา</w:t>
-      </w:r>
-      <w:r>
-        <w:rPr>
-          <w:rFonts w:asciiTheme="majorBidi" w:hAnsiTheme="majorBidi" w:cstheme="majorBidi" w:hint="cs"/>
-          <w:sz w:val="32"/>
-          <w:szCs w:val="32"/>
-          <w:cs/>
-        </w:rPr>
-        <w:t>เครื่อง</w:t>
+        <w:t>ที่ควบคุมการตั้งค่าเวลาเครื่อง</w:t>
       </w:r>
     </w:p>
     <w:p>
@@ -11888,7 +12161,7 @@
         <w:ind w:left="1440"/>
         <w:jc w:val="thaiDistribute"/>
         <w:rPr>
-          <w:rFonts w:asciiTheme="majorBidi" w:hAnsiTheme="majorBidi" w:cstheme="majorBidi" w:hint="cs"/>
+          <w:rFonts w:asciiTheme="majorBidi" w:hAnsiTheme="majorBidi" w:cstheme="majorBidi"/>
           <w:sz w:val="32"/>
           <w:szCs w:val="32"/>
           <w:cs/>
@@ -11994,7 +12267,7 @@
         <w:spacing w:after="0"/>
         <w:jc w:val="thaiDistribute"/>
         <w:rPr>
-          <w:rFonts w:asciiTheme="majorBidi" w:hAnsiTheme="majorBidi" w:cstheme="majorBidi" w:hint="cs"/>
+          <w:rFonts w:asciiTheme="majorBidi" w:hAnsiTheme="majorBidi" w:cstheme="majorBidi"/>
           <w:sz w:val="32"/>
           <w:szCs w:val="32"/>
           <w:u w:val="single"/>
@@ -12139,16 +12412,7 @@
           <w:szCs w:val="32"/>
           <w:cs/>
         </w:rPr>
-        <w:t>รับระยะห่าง</w:t>
-      </w:r>
-      <w:r>
-        <w:rPr>
-          <w:rFonts w:asciiTheme="majorBidi" w:hAnsiTheme="majorBidi" w:cstheme="majorBidi" w:hint="cs"/>
-          <w:sz w:val="32"/>
-          <w:szCs w:val="32"/>
-          <w:cs/>
-        </w:rPr>
-        <w:t>จากสิ่งต่าง ๆ โดยรอบ และคำนวณให้อยู่ในรูปของเซนติเมตร</w:t>
+        <w:t>รับระยะห่างจากสิ่งต่าง ๆ โดยรอบ และคำนวณให้อยู่ในรูปของเซนติเมตร</w:t>
       </w:r>
     </w:p>
     <w:p>
@@ -12156,7 +12420,7 @@
         <w:spacing w:after="0"/>
         <w:jc w:val="thaiDistribute"/>
         <w:rPr>
-          <w:rFonts w:asciiTheme="majorBidi" w:hAnsiTheme="majorBidi" w:cstheme="majorBidi" w:hint="cs"/>
+          <w:rFonts w:asciiTheme="majorBidi" w:hAnsiTheme="majorBidi" w:cstheme="majorBidi"/>
           <w:sz w:val="32"/>
           <w:szCs w:val="32"/>
           <w:u w:val="single"/>
@@ -12168,7 +12432,7 @@
         <w:spacing w:after="0"/>
         <w:jc w:val="thaiDistribute"/>
         <w:rPr>
-          <w:rFonts w:asciiTheme="majorBidi" w:hAnsiTheme="majorBidi" w:cstheme="majorBidi" w:hint="cs"/>
+          <w:rFonts w:asciiTheme="majorBidi" w:hAnsiTheme="majorBidi" w:cstheme="majorBidi"/>
           <w:sz w:val="32"/>
           <w:szCs w:val="32"/>
           <w:u w:val="single"/>
@@ -24002,8 +24266,6 @@
           <w:szCs w:val="36"/>
         </w:rPr>
       </w:pPr>
-      <w:bookmarkStart w:id="0" w:name="_GoBack"/>
-      <w:bookmarkEnd w:id="0"/>
     </w:p>
     <w:p>
       <w:pPr>
@@ -24036,9 +24298,6 @@
     <w:p>
       <w:pPr>
         <w:pStyle w:val="Style3"/>
-        <w:rPr>
-          <w:rFonts w:hint="cs"/>
-        </w:rPr>
       </w:pPr>
       <w:r>
         <w:rPr>
@@ -24081,6 +24340,8 @@
     <w:p>
       <w:pPr>
         <w:pStyle w:val="Style3"/>
+        <w:spacing w:after="120"/>
+        <w:jc w:val="center"/>
         <w:rPr>
           <w:rFonts w:hint="cs"/>
           <w:b w:val="0"/>
@@ -24089,20 +24350,1803 @@
           <w:szCs w:val="32"/>
         </w:rPr>
       </w:pPr>
+      <w:r>
+        <w:rPr>
+          <w:b w:val="0"/>
+          <w:bCs w:val="0"/>
+          <w:noProof/>
+          <w:sz w:val="32"/>
+          <w:szCs w:val="32"/>
+        </w:rPr>
+        <w:drawing>
+          <wp:inline distT="0" distB="0" distL="0" distR="0" wp14:anchorId="34ADBCC5" wp14:editId="5919DC37">
+            <wp:extent cx="4394835" cy="938109"/>
+            <wp:effectExtent l="0" t="0" r="0" b="1905"/>
+            <wp:docPr id="2" name="Picture 2" descr="../../Downloads/ROOMM8/IMG_0234.JPG"/>
+            <wp:cNvGraphicFramePr>
+              <a:graphicFrameLocks xmlns:a="http://schemas.openxmlformats.org/drawingml/2006/main" noChangeAspect="1"/>
+            </wp:cNvGraphicFramePr>
+            <a:graphic xmlns:a="http://schemas.openxmlformats.org/drawingml/2006/main">
+              <a:graphicData uri="http://schemas.openxmlformats.org/drawingml/2006/picture">
+                <pic:pic xmlns:pic="http://schemas.openxmlformats.org/drawingml/2006/picture">
+                  <pic:nvPicPr>
+                    <pic:cNvPr id="0" name="Picture 1" descr="../../Downloads/ROOMM8/IMG_0234.JPG"/>
+                    <pic:cNvPicPr>
+                      <a:picLocks noChangeAspect="1" noChangeArrowheads="1"/>
+                    </pic:cNvPicPr>
+                  </pic:nvPicPr>
+                  <pic:blipFill>
+                    <a:blip r:embed="rId13" cstate="print">
+                      <a:extLst>
+                        <a:ext uri="{28A0092B-C50C-407E-A947-70E740481C1C}">
+                          <a14:useLocalDpi xmlns:a14="http://schemas.microsoft.com/office/drawing/2010/main" val="0"/>
+                        </a:ext>
+                      </a:extLst>
+                    </a:blip>
+                    <a:srcRect/>
+                    <a:stretch>
+                      <a:fillRect/>
+                    </a:stretch>
+                  </pic:blipFill>
+                  <pic:spPr bwMode="auto">
+                    <a:xfrm>
+                      <a:off x="0" y="0"/>
+                      <a:ext cx="4428001" cy="945189"/>
+                    </a:xfrm>
+                    <a:prstGeom prst="rect">
+                      <a:avLst/>
+                    </a:prstGeom>
+                    <a:noFill/>
+                    <a:ln>
+                      <a:noFill/>
+                    </a:ln>
+                  </pic:spPr>
+                </pic:pic>
+              </a:graphicData>
+            </a:graphic>
+          </wp:inline>
+        </w:drawing>
+      </w:r>
     </w:p>
     <w:p>
       <w:pPr>
         <w:pStyle w:val="Style3"/>
         <w:rPr>
           <w:rFonts w:hint="cs"/>
-        </w:rPr>
-      </w:pPr>
+          <w:b w:val="0"/>
+          <w:bCs w:val="0"/>
+          <w:u w:val="single"/>
+        </w:rPr>
+      </w:pPr>
+      <w:r>
+        <w:rPr>
+          <w:b w:val="0"/>
+          <w:bCs w:val="0"/>
+          <w:u w:val="single"/>
+        </w:rPr>
+        <w:t>Standby Mode</w:t>
+      </w:r>
     </w:p>
     <w:p>
       <w:pPr>
         <w:pStyle w:val="Style3"/>
         <w:rPr>
           <w:rFonts w:hint="cs"/>
+          <w:b w:val="0"/>
+          <w:bCs w:val="0"/>
+          <w:sz w:val="32"/>
+          <w:szCs w:val="32"/>
+          <w:cs/>
+        </w:rPr>
+      </w:pPr>
+      <w:r>
+        <w:rPr>
+          <w:rFonts w:hint="cs"/>
+          <w:b w:val="0"/>
+          <w:bCs w:val="0"/>
+          <w:sz w:val="32"/>
+          <w:szCs w:val="32"/>
+          <w:cs/>
+        </w:rPr>
+        <w:tab/>
+        <w:t xml:space="preserve">เมื่อเปิดให้หุ่นยนต์ทำงาน หากไม่มีการกระทำใด ๆ ต่อเนื่องเป็นเวลา </w:t>
+      </w:r>
+      <w:r>
+        <w:rPr>
+          <w:b w:val="0"/>
+          <w:bCs w:val="0"/>
+          <w:sz w:val="32"/>
+          <w:szCs w:val="32"/>
+        </w:rPr>
+        <w:t xml:space="preserve">10 </w:t>
+      </w:r>
+      <w:r>
+        <w:rPr>
+          <w:rFonts w:hint="cs"/>
+          <w:b w:val="0"/>
+          <w:bCs w:val="0"/>
+          <w:sz w:val="32"/>
+          <w:szCs w:val="32"/>
+          <w:cs/>
+        </w:rPr>
+        <w:t xml:space="preserve">วินาที ระบบจะทำการเข้าสู่โหมด </w:t>
+      </w:r>
+      <w:r>
+        <w:rPr>
+          <w:b w:val="0"/>
+          <w:bCs w:val="0"/>
+          <w:sz w:val="32"/>
+          <w:szCs w:val="32"/>
+        </w:rPr>
+        <w:t xml:space="preserve">Standby </w:t>
+      </w:r>
+      <w:r>
+        <w:rPr>
+          <w:rFonts w:hint="cs"/>
+          <w:b w:val="0"/>
+          <w:bCs w:val="0"/>
+          <w:sz w:val="32"/>
+          <w:szCs w:val="32"/>
+          <w:cs/>
+        </w:rPr>
+        <w:t>ซึ่งจะระบุเวลาและอุณหภูมิปัจจุบัน ณ ขณะนั้น</w:t>
+      </w:r>
+    </w:p>
+    <w:p>
+      <w:pPr>
+        <w:pStyle w:val="Style3"/>
+        <w:rPr>
+          <w:rFonts w:hint="cs"/>
+          <w:b w:val="0"/>
+          <w:bCs w:val="0"/>
+          <w:sz w:val="32"/>
+          <w:szCs w:val="32"/>
+          <w:cs/>
+        </w:rPr>
+      </w:pPr>
+    </w:p>
+    <w:p>
+      <w:pPr>
+        <w:pStyle w:val="Style3"/>
+        <w:spacing w:after="120"/>
+      </w:pPr>
+      <w:r>
+        <w:rPr>
+          <w:noProof/>
+        </w:rPr>
+        <w:drawing>
+          <wp:inline distT="0" distB="0" distL="0" distR="0" wp14:anchorId="66CFB0C0" wp14:editId="231ABBF5">
+            <wp:extent cx="2680335" cy="647700"/>
+            <wp:effectExtent l="0" t="0" r="12065" b="12700"/>
+            <wp:docPr id="3" name="Picture 3" descr="../../Downloads/ROOMM8/IMG_0236.JPG"/>
+            <wp:cNvGraphicFramePr>
+              <a:graphicFrameLocks xmlns:a="http://schemas.openxmlformats.org/drawingml/2006/main" noChangeAspect="1"/>
+            </wp:cNvGraphicFramePr>
+            <a:graphic xmlns:a="http://schemas.openxmlformats.org/drawingml/2006/main">
+              <a:graphicData uri="http://schemas.openxmlformats.org/drawingml/2006/picture">
+                <pic:pic xmlns:pic="http://schemas.openxmlformats.org/drawingml/2006/picture">
+                  <pic:nvPicPr>
+                    <pic:cNvPr id="0" name="Picture 2" descr="../../Downloads/ROOMM8/IMG_0236.JPG"/>
+                    <pic:cNvPicPr>
+                      <a:picLocks noChangeAspect="1" noChangeArrowheads="1"/>
+                    </pic:cNvPicPr>
+                  </pic:nvPicPr>
+                  <pic:blipFill>
+                    <a:blip r:embed="rId14" cstate="print">
+                      <a:extLst>
+                        <a:ext uri="{28A0092B-C50C-407E-A947-70E740481C1C}">
+                          <a14:useLocalDpi xmlns:a14="http://schemas.microsoft.com/office/drawing/2010/main" val="0"/>
+                        </a:ext>
+                      </a:extLst>
+                    </a:blip>
+                    <a:srcRect/>
+                    <a:stretch>
+                      <a:fillRect/>
+                    </a:stretch>
+                  </pic:blipFill>
+                  <pic:spPr bwMode="auto">
+                    <a:xfrm>
+                      <a:off x="0" y="0"/>
+                      <a:ext cx="2681576" cy="648000"/>
+                    </a:xfrm>
+                    <a:prstGeom prst="rect">
+                      <a:avLst/>
+                    </a:prstGeom>
+                    <a:noFill/>
+                    <a:ln>
+                      <a:noFill/>
+                    </a:ln>
+                  </pic:spPr>
+                </pic:pic>
+              </a:graphicData>
+            </a:graphic>
+          </wp:inline>
+        </w:drawing>
+      </w:r>
+      <w:r>
+        <w:rPr>
+          <w:noProof/>
+        </w:rPr>
+        <w:drawing>
+          <wp:inline distT="0" distB="0" distL="0" distR="0" wp14:anchorId="2415364D" wp14:editId="3A4B7864">
+            <wp:extent cx="2728973" cy="647700"/>
+            <wp:effectExtent l="0" t="0" r="0" b="0"/>
+            <wp:docPr id="10" name="Picture 10" descr="../../Downloads/ROOMM8/IMG_0237.JPG"/>
+            <wp:cNvGraphicFramePr>
+              <a:graphicFrameLocks xmlns:a="http://schemas.openxmlformats.org/drawingml/2006/main" noChangeAspect="1"/>
+            </wp:cNvGraphicFramePr>
+            <a:graphic xmlns:a="http://schemas.openxmlformats.org/drawingml/2006/main">
+              <a:graphicData uri="http://schemas.openxmlformats.org/drawingml/2006/picture">
+                <pic:pic xmlns:pic="http://schemas.openxmlformats.org/drawingml/2006/picture">
+                  <pic:nvPicPr>
+                    <pic:cNvPr id="0" name="Picture 3" descr="../../Downloads/ROOMM8/IMG_0237.JPG"/>
+                    <pic:cNvPicPr>
+                      <a:picLocks noChangeAspect="1" noChangeArrowheads="1"/>
+                    </pic:cNvPicPr>
+                  </pic:nvPicPr>
+                  <pic:blipFill>
+                    <a:blip r:embed="rId15" cstate="print">
+                      <a:extLst>
+                        <a:ext uri="{28A0092B-C50C-407E-A947-70E740481C1C}">
+                          <a14:useLocalDpi xmlns:a14="http://schemas.microsoft.com/office/drawing/2010/main" val="0"/>
+                        </a:ext>
+                      </a:extLst>
+                    </a:blip>
+                    <a:srcRect/>
+                    <a:stretch>
+                      <a:fillRect/>
+                    </a:stretch>
+                  </pic:blipFill>
+                  <pic:spPr bwMode="auto">
+                    <a:xfrm>
+                      <a:off x="0" y="0"/>
+                      <a:ext cx="2731749" cy="648359"/>
+                    </a:xfrm>
+                    <a:prstGeom prst="rect">
+                      <a:avLst/>
+                    </a:prstGeom>
+                    <a:noFill/>
+                    <a:ln>
+                      <a:noFill/>
+                    </a:ln>
+                  </pic:spPr>
+                </pic:pic>
+              </a:graphicData>
+            </a:graphic>
+          </wp:inline>
+        </w:drawing>
+      </w:r>
+      <w:r>
+        <w:rPr>
+          <w:noProof/>
+        </w:rPr>
+        <w:drawing>
+          <wp:inline distT="0" distB="0" distL="0" distR="0" wp14:anchorId="4BC74158" wp14:editId="1A4FC9E1">
+            <wp:extent cx="2680335" cy="647700"/>
+            <wp:effectExtent l="0" t="0" r="12065" b="12700"/>
+            <wp:docPr id="14" name="Picture 14" descr="../../Downloads/ROOMM8/IMG_0238.JPG"/>
+            <wp:cNvGraphicFramePr>
+              <a:graphicFrameLocks xmlns:a="http://schemas.openxmlformats.org/drawingml/2006/main" noChangeAspect="1"/>
+            </wp:cNvGraphicFramePr>
+            <a:graphic xmlns:a="http://schemas.openxmlformats.org/drawingml/2006/main">
+              <a:graphicData uri="http://schemas.openxmlformats.org/drawingml/2006/picture">
+                <pic:pic xmlns:pic="http://schemas.openxmlformats.org/drawingml/2006/picture">
+                  <pic:nvPicPr>
+                    <pic:cNvPr id="0" name="Picture 4" descr="../../Downloads/ROOMM8/IMG_0238.JPG"/>
+                    <pic:cNvPicPr>
+                      <a:picLocks noChangeAspect="1" noChangeArrowheads="1"/>
+                    </pic:cNvPicPr>
+                  </pic:nvPicPr>
+                  <pic:blipFill>
+                    <a:blip r:embed="rId16" cstate="print">
+                      <a:extLst>
+                        <a:ext uri="{28A0092B-C50C-407E-A947-70E740481C1C}">
+                          <a14:useLocalDpi xmlns:a14="http://schemas.microsoft.com/office/drawing/2010/main" val="0"/>
+                        </a:ext>
+                      </a:extLst>
+                    </a:blip>
+                    <a:srcRect/>
+                    <a:stretch>
+                      <a:fillRect/>
+                    </a:stretch>
+                  </pic:blipFill>
+                  <pic:spPr bwMode="auto">
+                    <a:xfrm>
+                      <a:off x="0" y="0"/>
+                      <a:ext cx="2681576" cy="648000"/>
+                    </a:xfrm>
+                    <a:prstGeom prst="rect">
+                      <a:avLst/>
+                    </a:prstGeom>
+                    <a:noFill/>
+                    <a:ln>
+                      <a:noFill/>
+                    </a:ln>
+                  </pic:spPr>
+                </pic:pic>
+              </a:graphicData>
+            </a:graphic>
+          </wp:inline>
+        </w:drawing>
+      </w:r>
+      <w:r>
+        <w:rPr>
+          <w:noProof/>
+        </w:rPr>
+        <w:drawing>
+          <wp:inline distT="0" distB="0" distL="0" distR="0" wp14:anchorId="30B9233F" wp14:editId="5220A68D">
+            <wp:extent cx="2728973" cy="647700"/>
+            <wp:effectExtent l="0" t="0" r="0" b="0"/>
+            <wp:docPr id="15" name="Picture 15" descr="../../Downloads/ROOMM8/IMG_0239.JPG"/>
+            <wp:cNvGraphicFramePr>
+              <a:graphicFrameLocks xmlns:a="http://schemas.openxmlformats.org/drawingml/2006/main" noChangeAspect="1"/>
+            </wp:cNvGraphicFramePr>
+            <a:graphic xmlns:a="http://schemas.openxmlformats.org/drawingml/2006/main">
+              <a:graphicData uri="http://schemas.openxmlformats.org/drawingml/2006/picture">
+                <pic:pic xmlns:pic="http://schemas.openxmlformats.org/drawingml/2006/picture">
+                  <pic:nvPicPr>
+                    <pic:cNvPr id="0" name="Picture 5" descr="../../Downloads/ROOMM8/IMG_0239.JPG"/>
+                    <pic:cNvPicPr>
+                      <a:picLocks noChangeAspect="1" noChangeArrowheads="1"/>
+                    </pic:cNvPicPr>
+                  </pic:nvPicPr>
+                  <pic:blipFill>
+                    <a:blip r:embed="rId17" cstate="print">
+                      <a:extLst>
+                        <a:ext uri="{28A0092B-C50C-407E-A947-70E740481C1C}">
+                          <a14:useLocalDpi xmlns:a14="http://schemas.microsoft.com/office/drawing/2010/main" val="0"/>
+                        </a:ext>
+                      </a:extLst>
+                    </a:blip>
+                    <a:srcRect/>
+                    <a:stretch>
+                      <a:fillRect/>
+                    </a:stretch>
+                  </pic:blipFill>
+                  <pic:spPr bwMode="auto">
+                    <a:xfrm>
+                      <a:off x="0" y="0"/>
+                      <a:ext cx="2737325" cy="649682"/>
+                    </a:xfrm>
+                    <a:prstGeom prst="rect">
+                      <a:avLst/>
+                    </a:prstGeom>
+                    <a:noFill/>
+                    <a:ln>
+                      <a:noFill/>
+                    </a:ln>
+                  </pic:spPr>
+                </pic:pic>
+              </a:graphicData>
+            </a:graphic>
+          </wp:inline>
+        </w:drawing>
+      </w:r>
+    </w:p>
+    <w:p>
+      <w:pPr>
+        <w:pStyle w:val="Style3"/>
+        <w:rPr>
+          <w:b w:val="0"/>
+          <w:bCs w:val="0"/>
+          <w:u w:val="single"/>
+        </w:rPr>
+      </w:pPr>
+      <w:r>
+        <w:rPr>
+          <w:b w:val="0"/>
+          <w:bCs w:val="0"/>
+          <w:u w:val="single"/>
+        </w:rPr>
+        <w:t>Menu</w:t>
+      </w:r>
+    </w:p>
+    <w:p>
+      <w:pPr>
+        <w:pStyle w:val="Style3"/>
+        <w:rPr>
+          <w:rFonts w:hint="cs"/>
+          <w:b w:val="0"/>
+          <w:bCs w:val="0"/>
+          <w:sz w:val="32"/>
+          <w:szCs w:val="32"/>
+        </w:rPr>
+      </w:pPr>
+      <w:r>
+        <w:rPr>
+          <w:rFonts w:hint="cs"/>
+          <w:b w:val="0"/>
+          <w:bCs w:val="0"/>
+          <w:cs/>
+        </w:rPr>
+        <w:tab/>
+      </w:r>
+      <w:r>
+        <w:rPr>
+          <w:rFonts w:hint="cs"/>
+          <w:b w:val="0"/>
+          <w:bCs w:val="0"/>
+          <w:sz w:val="32"/>
+          <w:szCs w:val="32"/>
+          <w:cs/>
+        </w:rPr>
+        <w:t>หน้าเมนูเป็นหน้าสำหรับตั้งค่าต่าง ๆ สามารถเข้าใช้งานได้โดยการกดปุ่มซ้ายและขวาพร้อมกันในหน้าเมนูนั้นจะ</w:t>
+      </w:r>
+      <w:r>
+        <w:rPr>
+          <w:rFonts w:hint="cs"/>
+          <w:b w:val="0"/>
+          <w:bCs w:val="0"/>
+          <w:sz w:val="32"/>
+          <w:szCs w:val="32"/>
+          <w:cs/>
+        </w:rPr>
+        <w:t xml:space="preserve">ประกอบไปด้วย </w:t>
+      </w:r>
+      <w:r>
+        <w:rPr>
+          <w:b w:val="0"/>
+          <w:bCs w:val="0"/>
+          <w:sz w:val="32"/>
+          <w:szCs w:val="32"/>
+        </w:rPr>
+        <w:t xml:space="preserve">4 </w:t>
+      </w:r>
+      <w:proofErr w:type="spellStart"/>
+      <w:r>
+        <w:rPr>
+          <w:rFonts w:hint="cs"/>
+          <w:b w:val="0"/>
+          <w:bCs w:val="0"/>
+          <w:sz w:val="32"/>
+          <w:szCs w:val="32"/>
+          <w:cs/>
+        </w:rPr>
+        <w:t>ฟังก์ชั่น</w:t>
+      </w:r>
+      <w:proofErr w:type="spellEnd"/>
+      <w:r>
+        <w:rPr>
+          <w:rFonts w:hint="cs"/>
+          <w:b w:val="0"/>
+          <w:bCs w:val="0"/>
+          <w:sz w:val="32"/>
+          <w:szCs w:val="32"/>
+          <w:cs/>
+        </w:rPr>
+        <w:t>หลัก ๆ</w:t>
+      </w:r>
+      <w:r>
+        <w:rPr>
+          <w:rFonts w:hint="cs"/>
+          <w:b w:val="0"/>
+          <w:bCs w:val="0"/>
+          <w:sz w:val="32"/>
+          <w:szCs w:val="32"/>
+          <w:cs/>
+        </w:rPr>
+        <w:t xml:space="preserve"> คือ</w:t>
+      </w:r>
+    </w:p>
+    <w:p>
+      <w:pPr>
+        <w:pStyle w:val="Style3"/>
+        <w:numPr>
+          <w:ilvl w:val="0"/>
+          <w:numId w:val="24"/>
+        </w:numPr>
+        <w:rPr>
+          <w:b w:val="0"/>
+          <w:bCs w:val="0"/>
+          <w:sz w:val="32"/>
+          <w:szCs w:val="32"/>
+        </w:rPr>
+      </w:pPr>
+      <w:proofErr w:type="gramStart"/>
+      <w:r>
+        <w:rPr>
+          <w:b w:val="0"/>
+          <w:bCs w:val="0"/>
+          <w:sz w:val="32"/>
+          <w:szCs w:val="32"/>
+        </w:rPr>
+        <w:t>Runner</w:t>
+      </w:r>
+      <w:r>
+        <w:rPr>
+          <w:rFonts w:hint="cs"/>
+          <w:b w:val="0"/>
+          <w:bCs w:val="0"/>
+          <w:sz w:val="32"/>
+          <w:szCs w:val="32"/>
+          <w:cs/>
+        </w:rPr>
+        <w:t xml:space="preserve"> </w:t>
+      </w:r>
+      <w:r>
+        <w:rPr>
+          <w:b w:val="0"/>
+          <w:bCs w:val="0"/>
+          <w:sz w:val="32"/>
+          <w:szCs w:val="32"/>
+        </w:rPr>
+        <w:t>:</w:t>
+      </w:r>
+      <w:proofErr w:type="gramEnd"/>
+      <w:r>
+        <w:rPr>
+          <w:b w:val="0"/>
+          <w:bCs w:val="0"/>
+          <w:sz w:val="32"/>
+          <w:szCs w:val="32"/>
+        </w:rPr>
+        <w:t xml:space="preserve"> </w:t>
+      </w:r>
+      <w:r>
+        <w:rPr>
+          <w:rFonts w:hint="cs"/>
+          <w:b w:val="0"/>
+          <w:bCs w:val="0"/>
+          <w:sz w:val="32"/>
+          <w:szCs w:val="32"/>
+          <w:cs/>
+        </w:rPr>
+        <w:t>เป</w:t>
+      </w:r>
+      <w:r>
+        <w:rPr>
+          <w:rFonts w:hint="cs"/>
+          <w:b w:val="0"/>
+          <w:bCs w:val="0"/>
+          <w:sz w:val="32"/>
+          <w:szCs w:val="32"/>
+          <w:cs/>
+        </w:rPr>
+        <w:t>็น</w:t>
+      </w:r>
+      <w:proofErr w:type="spellStart"/>
+      <w:r>
+        <w:rPr>
+          <w:rFonts w:hint="cs"/>
+          <w:b w:val="0"/>
+          <w:bCs w:val="0"/>
+          <w:sz w:val="32"/>
+          <w:szCs w:val="32"/>
+          <w:cs/>
+        </w:rPr>
+        <w:t>ฟังก์ชั่น</w:t>
+      </w:r>
+      <w:proofErr w:type="spellEnd"/>
+      <w:r>
+        <w:rPr>
+          <w:rFonts w:hint="cs"/>
+          <w:b w:val="0"/>
+          <w:bCs w:val="0"/>
+          <w:sz w:val="32"/>
+          <w:szCs w:val="32"/>
+          <w:cs/>
+        </w:rPr>
+        <w:t>ที่จะการสั่งให้หุ่นยนต์วิ่งไปรอบ ๆ</w:t>
+      </w:r>
+      <w:r>
+        <w:rPr>
+          <w:rFonts w:hint="cs"/>
+          <w:b w:val="0"/>
+          <w:bCs w:val="0"/>
+          <w:sz w:val="32"/>
+          <w:szCs w:val="32"/>
+          <w:cs/>
+        </w:rPr>
+        <w:t xml:space="preserve"> สามารถสั่งหยุดได้โดยการกดปุ่มซ้ายและขวาพร้อมกัน</w:t>
+      </w:r>
+    </w:p>
+    <w:p>
+      <w:pPr>
+        <w:pStyle w:val="Style3"/>
+        <w:numPr>
+          <w:ilvl w:val="0"/>
+          <w:numId w:val="24"/>
+        </w:numPr>
+        <w:jc w:val="thaiDistribute"/>
+        <w:rPr>
+          <w:rFonts w:hint="cs"/>
+          <w:b w:val="0"/>
+          <w:bCs w:val="0"/>
+          <w:sz w:val="32"/>
+          <w:szCs w:val="32"/>
+        </w:rPr>
+      </w:pPr>
+      <w:proofErr w:type="gramStart"/>
+      <w:r>
+        <w:rPr>
+          <w:b w:val="0"/>
+          <w:bCs w:val="0"/>
+          <w:sz w:val="32"/>
+          <w:szCs w:val="32"/>
+        </w:rPr>
+        <w:t>Guard</w:t>
+      </w:r>
+      <w:r>
+        <w:rPr>
+          <w:rFonts w:hint="cs"/>
+          <w:b w:val="0"/>
+          <w:bCs w:val="0"/>
+          <w:sz w:val="32"/>
+          <w:szCs w:val="32"/>
+          <w:cs/>
+        </w:rPr>
+        <w:t xml:space="preserve"> </w:t>
+      </w:r>
+      <w:r>
+        <w:rPr>
+          <w:b w:val="0"/>
+          <w:bCs w:val="0"/>
+          <w:sz w:val="32"/>
+          <w:szCs w:val="32"/>
+        </w:rPr>
+        <w:t>:</w:t>
+      </w:r>
+      <w:proofErr w:type="gramEnd"/>
+      <w:r>
+        <w:rPr>
+          <w:b w:val="0"/>
+          <w:bCs w:val="0"/>
+          <w:sz w:val="32"/>
+          <w:szCs w:val="32"/>
+        </w:rPr>
+        <w:t xml:space="preserve"> </w:t>
+      </w:r>
+      <w:r>
+        <w:rPr>
+          <w:rFonts w:hint="cs"/>
+          <w:b w:val="0"/>
+          <w:bCs w:val="0"/>
+          <w:sz w:val="32"/>
+          <w:szCs w:val="32"/>
+          <w:cs/>
+        </w:rPr>
+        <w:t>เป็น</w:t>
+      </w:r>
+      <w:proofErr w:type="spellStart"/>
+      <w:r>
+        <w:rPr>
+          <w:rFonts w:hint="cs"/>
+          <w:b w:val="0"/>
+          <w:bCs w:val="0"/>
+          <w:sz w:val="32"/>
+          <w:szCs w:val="32"/>
+          <w:cs/>
+        </w:rPr>
+        <w:t>ฟังก์ชั่น</w:t>
+      </w:r>
+      <w:proofErr w:type="spellEnd"/>
+      <w:r>
+        <w:rPr>
+          <w:rFonts w:hint="cs"/>
+          <w:b w:val="0"/>
+          <w:bCs w:val="0"/>
+          <w:sz w:val="32"/>
+          <w:szCs w:val="32"/>
+          <w:cs/>
+        </w:rPr>
+        <w:t>พิเศษคือเมื่อเปิดใช้งานจะคอยเฝ้าระวังการเคลื่อนไหวที่ผิดปกติไปจากที่กำหนดแล้วเก็บค่าไว้ หากค่าที่เก็บไว้นั้นครบตามที่โปรแกรมกำหนดไว้ ระบบจะสั่ง</w:t>
+      </w:r>
+      <w:r>
+        <w:rPr>
+          <w:rFonts w:hint="cs"/>
+          <w:b w:val="0"/>
+          <w:bCs w:val="0"/>
+          <w:sz w:val="32"/>
+          <w:szCs w:val="32"/>
+          <w:cs/>
+        </w:rPr>
+        <w:t>ให้หุ่นยนต์วิ่งไปมา พร้อมทั้ง</w:t>
+      </w:r>
+      <w:r>
+        <w:rPr>
+          <w:rFonts w:hint="cs"/>
+          <w:b w:val="0"/>
+          <w:bCs w:val="0"/>
+          <w:sz w:val="32"/>
+          <w:szCs w:val="32"/>
+          <w:cs/>
+        </w:rPr>
+        <w:t>เปิดเสียงแจ้งเตือนเพื่อให้ผู้ใช้งานได้รับรู้</w:t>
+      </w:r>
+    </w:p>
+    <w:p>
+      <w:pPr>
+        <w:pStyle w:val="Style3"/>
+        <w:ind w:left="1800"/>
+        <w:jc w:val="thaiDistribute"/>
+        <w:rPr>
+          <w:rFonts w:hint="cs"/>
+          <w:b w:val="0"/>
+          <w:bCs w:val="0"/>
+          <w:sz w:val="32"/>
+          <w:szCs w:val="32"/>
+          <w:u w:val="single"/>
+        </w:rPr>
+      </w:pPr>
+      <w:r>
+        <w:rPr>
+          <w:rFonts w:hint="cs"/>
+          <w:b w:val="0"/>
+          <w:bCs w:val="0"/>
+          <w:sz w:val="32"/>
+          <w:szCs w:val="32"/>
+          <w:u w:val="single"/>
+          <w:cs/>
+        </w:rPr>
+        <w:t>การเปิด</w:t>
+      </w:r>
+      <w:r>
+        <w:rPr>
+          <w:b w:val="0"/>
+          <w:bCs w:val="0"/>
+          <w:sz w:val="32"/>
+          <w:szCs w:val="32"/>
+          <w:u w:val="single"/>
+        </w:rPr>
+        <w:t>/</w:t>
+      </w:r>
+      <w:r>
+        <w:rPr>
+          <w:rFonts w:hint="cs"/>
+          <w:b w:val="0"/>
+          <w:bCs w:val="0"/>
+          <w:sz w:val="32"/>
+          <w:szCs w:val="32"/>
+          <w:u w:val="single"/>
+          <w:cs/>
+        </w:rPr>
+        <w:t>ปิดการใช้งาน</w:t>
+      </w:r>
+    </w:p>
+    <w:p>
+      <w:pPr>
+        <w:pStyle w:val="Style3"/>
+        <w:spacing w:after="120"/>
+        <w:ind w:left="1800"/>
+        <w:rPr>
+          <w:rFonts w:hint="cs"/>
+          <w:b w:val="0"/>
+          <w:bCs w:val="0"/>
+          <w:sz w:val="32"/>
+          <w:szCs w:val="32"/>
+        </w:rPr>
+      </w:pPr>
+      <w:r>
+        <w:rPr>
+          <w:noProof/>
+        </w:rPr>
+        <w:drawing>
+          <wp:inline distT="0" distB="0" distL="0" distR="0" wp14:anchorId="59359F63" wp14:editId="3BA06850">
+            <wp:extent cx="2103971" cy="647065"/>
+            <wp:effectExtent l="0" t="0" r="4445" b="0"/>
+            <wp:docPr id="20" name="Picture 20" descr="../../Downloads/ROOMM8/IMG_0240.JPG"/>
+            <wp:cNvGraphicFramePr>
+              <a:graphicFrameLocks xmlns:a="http://schemas.openxmlformats.org/drawingml/2006/main" noChangeAspect="1"/>
+            </wp:cNvGraphicFramePr>
+            <a:graphic xmlns:a="http://schemas.openxmlformats.org/drawingml/2006/main">
+              <a:graphicData uri="http://schemas.openxmlformats.org/drawingml/2006/picture">
+                <pic:pic xmlns:pic="http://schemas.openxmlformats.org/drawingml/2006/picture">
+                  <pic:nvPicPr>
+                    <pic:cNvPr id="0" name="Picture 6" descr="../../Downloads/ROOMM8/IMG_0240.JPG"/>
+                    <pic:cNvPicPr>
+                      <a:picLocks noChangeAspect="1" noChangeArrowheads="1"/>
+                    </pic:cNvPicPr>
+                  </pic:nvPicPr>
+                  <pic:blipFill>
+                    <a:blip r:embed="rId18" cstate="print">
+                      <a:extLst>
+                        <a:ext uri="{28A0092B-C50C-407E-A947-70E740481C1C}">
+                          <a14:useLocalDpi xmlns:a14="http://schemas.microsoft.com/office/drawing/2010/main" val="0"/>
+                        </a:ext>
+                      </a:extLst>
+                    </a:blip>
+                    <a:srcRect/>
+                    <a:stretch>
+                      <a:fillRect/>
+                    </a:stretch>
+                  </pic:blipFill>
+                  <pic:spPr bwMode="auto">
+                    <a:xfrm>
+                      <a:off x="0" y="0"/>
+                      <a:ext cx="2121257" cy="652381"/>
+                    </a:xfrm>
+                    <a:prstGeom prst="rect">
+                      <a:avLst/>
+                    </a:prstGeom>
+                    <a:noFill/>
+                    <a:ln>
+                      <a:noFill/>
+                    </a:ln>
+                  </pic:spPr>
+                </pic:pic>
+              </a:graphicData>
+            </a:graphic>
+          </wp:inline>
+        </w:drawing>
+      </w:r>
+      <w:r>
+        <w:rPr>
+          <w:noProof/>
+        </w:rPr>
+        <w:drawing>
+          <wp:inline distT="0" distB="0" distL="0" distR="0" wp14:anchorId="01C0458B" wp14:editId="629334BC">
+            <wp:extent cx="2174497" cy="647065"/>
+            <wp:effectExtent l="0" t="0" r="10160" b="0"/>
+            <wp:docPr id="21" name="Picture 21" descr="../../Downloads/ROOMM8/IMG_0241.JPG"/>
+            <wp:cNvGraphicFramePr>
+              <a:graphicFrameLocks xmlns:a="http://schemas.openxmlformats.org/drawingml/2006/main" noChangeAspect="1"/>
+            </wp:cNvGraphicFramePr>
+            <a:graphic xmlns:a="http://schemas.openxmlformats.org/drawingml/2006/main">
+              <a:graphicData uri="http://schemas.openxmlformats.org/drawingml/2006/picture">
+                <pic:pic xmlns:pic="http://schemas.openxmlformats.org/drawingml/2006/picture">
+                  <pic:nvPicPr>
+                    <pic:cNvPr id="0" name="Picture 7" descr="../../Downloads/ROOMM8/IMG_0241.JPG"/>
+                    <pic:cNvPicPr>
+                      <a:picLocks noChangeAspect="1" noChangeArrowheads="1"/>
+                    </pic:cNvPicPr>
+                  </pic:nvPicPr>
+                  <pic:blipFill>
+                    <a:blip r:embed="rId19" cstate="print">
+                      <a:extLst>
+                        <a:ext uri="{28A0092B-C50C-407E-A947-70E740481C1C}">
+                          <a14:useLocalDpi xmlns:a14="http://schemas.microsoft.com/office/drawing/2010/main" val="0"/>
+                        </a:ext>
+                      </a:extLst>
+                    </a:blip>
+                    <a:srcRect/>
+                    <a:stretch>
+                      <a:fillRect/>
+                    </a:stretch>
+                  </pic:blipFill>
+                  <pic:spPr bwMode="auto">
+                    <a:xfrm>
+                      <a:off x="0" y="0"/>
+                      <a:ext cx="2210373" cy="657741"/>
+                    </a:xfrm>
+                    <a:prstGeom prst="rect">
+                      <a:avLst/>
+                    </a:prstGeom>
+                    <a:noFill/>
+                    <a:ln>
+                      <a:noFill/>
+                    </a:ln>
+                  </pic:spPr>
+                </pic:pic>
+              </a:graphicData>
+            </a:graphic>
+          </wp:inline>
+        </w:drawing>
+      </w:r>
+    </w:p>
+    <w:p>
+      <w:pPr>
+        <w:pStyle w:val="Style3"/>
+        <w:spacing w:after="120"/>
+        <w:ind w:left="1800"/>
+        <w:rPr>
+          <w:rFonts w:hint="cs"/>
+          <w:b w:val="0"/>
+          <w:bCs w:val="0"/>
+          <w:sz w:val="32"/>
+          <w:szCs w:val="32"/>
+        </w:rPr>
+      </w:pPr>
+    </w:p>
+    <w:p>
+      <w:pPr>
+        <w:pStyle w:val="Style3"/>
+        <w:spacing w:after="120"/>
+        <w:ind w:left="1800"/>
+        <w:rPr>
+          <w:rFonts w:hint="cs"/>
+          <w:b w:val="0"/>
+          <w:bCs w:val="0"/>
+          <w:i/>
+          <w:iCs/>
+          <w:sz w:val="32"/>
+          <w:szCs w:val="32"/>
+          <w:cs/>
+        </w:rPr>
+      </w:pPr>
+      <w:r>
+        <w:rPr>
+          <w:rFonts w:hint="cs"/>
+          <w:b w:val="0"/>
+          <w:bCs w:val="0"/>
+          <w:i/>
+          <w:iCs/>
+          <w:sz w:val="32"/>
+          <w:szCs w:val="32"/>
+          <w:cs/>
+        </w:rPr>
+        <w:lastRenderedPageBreak/>
+        <w:t>กรณีค่าความผิดปกติที่เก็บไว้ครบกำหนดจะแสดงข้อความ</w:t>
+      </w:r>
+      <w:r>
+        <w:rPr>
+          <w:b w:val="0"/>
+          <w:bCs w:val="0"/>
+          <w:i/>
+          <w:iCs/>
+          <w:sz w:val="32"/>
+          <w:szCs w:val="32"/>
+        </w:rPr>
+        <w:t xml:space="preserve"> “Movement </w:t>
+      </w:r>
+      <w:proofErr w:type="spellStart"/>
+      <w:r>
+        <w:rPr>
+          <w:b w:val="0"/>
+          <w:bCs w:val="0"/>
+          <w:i/>
+          <w:iCs/>
+          <w:sz w:val="32"/>
+          <w:szCs w:val="32"/>
+        </w:rPr>
+        <w:t>Arlert</w:t>
+      </w:r>
+      <w:proofErr w:type="spellEnd"/>
+      <w:r>
+        <w:rPr>
+          <w:b w:val="0"/>
+          <w:bCs w:val="0"/>
+          <w:i/>
+          <w:iCs/>
+          <w:sz w:val="32"/>
+          <w:szCs w:val="32"/>
+        </w:rPr>
+        <w:t>!”</w:t>
+      </w:r>
+    </w:p>
+    <w:p>
+      <w:pPr>
+        <w:pStyle w:val="Style3"/>
+        <w:spacing w:after="120"/>
+        <w:ind w:left="1800"/>
+        <w:rPr>
+          <w:b w:val="0"/>
+          <w:bCs w:val="0"/>
+          <w:sz w:val="32"/>
+          <w:szCs w:val="32"/>
+        </w:rPr>
+      </w:pPr>
+      <w:r>
+        <w:rPr>
+          <w:noProof/>
+        </w:rPr>
+        <w:drawing>
+          <wp:inline distT="0" distB="0" distL="0" distR="0" wp14:anchorId="7BF0FC66" wp14:editId="670FBDBA">
+            <wp:extent cx="3953929" cy="1037449"/>
+            <wp:effectExtent l="0" t="0" r="8890" b="4445"/>
+            <wp:docPr id="36" name="Picture 36" descr="../../Downloads/ROOMM8/IMG_0250.JPG"/>
+            <wp:cNvGraphicFramePr>
+              <a:graphicFrameLocks xmlns:a="http://schemas.openxmlformats.org/drawingml/2006/main" noChangeAspect="1"/>
+            </wp:cNvGraphicFramePr>
+            <a:graphic xmlns:a="http://schemas.openxmlformats.org/drawingml/2006/main">
+              <a:graphicData uri="http://schemas.openxmlformats.org/drawingml/2006/picture">
+                <pic:pic xmlns:pic="http://schemas.openxmlformats.org/drawingml/2006/picture">
+                  <pic:nvPicPr>
+                    <pic:cNvPr id="0" name="Picture 15" descr="../../Downloads/ROOMM8/IMG_0250.JPG"/>
+                    <pic:cNvPicPr>
+                      <a:picLocks noChangeAspect="1" noChangeArrowheads="1"/>
+                    </pic:cNvPicPr>
+                  </pic:nvPicPr>
+                  <pic:blipFill>
+                    <a:blip r:embed="rId20" cstate="print">
+                      <a:extLst>
+                        <a:ext uri="{28A0092B-C50C-407E-A947-70E740481C1C}">
+                          <a14:useLocalDpi xmlns:a14="http://schemas.microsoft.com/office/drawing/2010/main" val="0"/>
+                        </a:ext>
+                      </a:extLst>
+                    </a:blip>
+                    <a:srcRect/>
+                    <a:stretch>
+                      <a:fillRect/>
+                    </a:stretch>
+                  </pic:blipFill>
+                  <pic:spPr bwMode="auto">
+                    <a:xfrm>
+                      <a:off x="0" y="0"/>
+                      <a:ext cx="3996883" cy="1048719"/>
+                    </a:xfrm>
+                    <a:prstGeom prst="rect">
+                      <a:avLst/>
+                    </a:prstGeom>
+                    <a:noFill/>
+                    <a:ln>
+                      <a:noFill/>
+                    </a:ln>
+                  </pic:spPr>
+                </pic:pic>
+              </a:graphicData>
+            </a:graphic>
+          </wp:inline>
+        </w:drawing>
+      </w:r>
+    </w:p>
+    <w:p>
+      <w:pPr>
+        <w:pStyle w:val="Style3"/>
+        <w:numPr>
+          <w:ilvl w:val="0"/>
+          <w:numId w:val="24"/>
+        </w:numPr>
+        <w:jc w:val="thaiDistribute"/>
+        <w:rPr>
+          <w:b w:val="0"/>
+          <w:bCs w:val="0"/>
+          <w:sz w:val="32"/>
+          <w:szCs w:val="32"/>
+        </w:rPr>
+      </w:pPr>
+      <w:proofErr w:type="gramStart"/>
+      <w:r>
+        <w:rPr>
+          <w:b w:val="0"/>
+          <w:bCs w:val="0"/>
+          <w:sz w:val="32"/>
+          <w:szCs w:val="32"/>
+        </w:rPr>
+        <w:t>Alarm</w:t>
+      </w:r>
+      <w:r>
+        <w:rPr>
+          <w:b w:val="0"/>
+          <w:bCs w:val="0"/>
+          <w:sz w:val="32"/>
+          <w:szCs w:val="32"/>
+        </w:rPr>
+        <w:t xml:space="preserve"> :</w:t>
+      </w:r>
+      <w:proofErr w:type="gramEnd"/>
+      <w:r>
+        <w:rPr>
+          <w:b w:val="0"/>
+          <w:bCs w:val="0"/>
+          <w:sz w:val="32"/>
+          <w:szCs w:val="32"/>
+        </w:rPr>
+        <w:t xml:space="preserve"> </w:t>
+      </w:r>
+      <w:r>
+        <w:rPr>
+          <w:rFonts w:hint="cs"/>
+          <w:b w:val="0"/>
+          <w:bCs w:val="0"/>
+          <w:sz w:val="32"/>
+          <w:szCs w:val="32"/>
+          <w:cs/>
+        </w:rPr>
+        <w:t>เป็น</w:t>
+      </w:r>
+      <w:proofErr w:type="spellStart"/>
+      <w:r>
+        <w:rPr>
+          <w:rFonts w:hint="cs"/>
+          <w:b w:val="0"/>
+          <w:bCs w:val="0"/>
+          <w:sz w:val="32"/>
+          <w:szCs w:val="32"/>
+          <w:cs/>
+        </w:rPr>
+        <w:t>ฟังก์ชั่น</w:t>
+      </w:r>
+      <w:proofErr w:type="spellEnd"/>
+      <w:r>
+        <w:rPr>
+          <w:rFonts w:hint="cs"/>
+          <w:b w:val="0"/>
+          <w:bCs w:val="0"/>
+          <w:sz w:val="32"/>
+          <w:szCs w:val="32"/>
+          <w:cs/>
+        </w:rPr>
+        <w:t>สำหรับตั้งนาฬิกาปลุก เมื่อเปิดใช้งานและได้ตั้งเวลาปลุกไว้แล้วนั้น หากถึงตัวหุ่นยนต์จะส่งเสียงปลุกดังเรื่อย ๆ ขณะนั้นจะมีเกมส์ให้ผู้ใช้งานได้เล่นเพื่อเป็นตัวช่วยให้ตื่นตัว โดยเกมส์ที่ให้เล่นนั้นจะเป็นง่าย ๆ คือเกมส์กดลูกศร โดยหากเล่นไม่ผ่านจะไม่สามารถปิดเสียงปลุกได้</w:t>
+      </w:r>
+    </w:p>
+    <w:p>
+      <w:pPr>
+        <w:pStyle w:val="Style3"/>
+        <w:ind w:left="1800"/>
+        <w:rPr>
+          <w:rFonts w:hint="cs"/>
+          <w:b w:val="0"/>
+          <w:bCs w:val="0"/>
+          <w:sz w:val="32"/>
+          <w:szCs w:val="32"/>
+          <w:u w:val="single"/>
+          <w:cs/>
+        </w:rPr>
+      </w:pPr>
+      <w:r>
+        <w:rPr>
+          <w:rFonts w:hint="cs"/>
+          <w:b w:val="0"/>
+          <w:bCs w:val="0"/>
+          <w:sz w:val="32"/>
+          <w:szCs w:val="32"/>
+          <w:u w:val="single"/>
+          <w:cs/>
+        </w:rPr>
+        <w:t>การเปิด</w:t>
+      </w:r>
+      <w:r>
+        <w:rPr>
+          <w:b w:val="0"/>
+          <w:bCs w:val="0"/>
+          <w:sz w:val="32"/>
+          <w:szCs w:val="32"/>
+          <w:u w:val="single"/>
+        </w:rPr>
+        <w:t>/</w:t>
+      </w:r>
+      <w:r>
+        <w:rPr>
+          <w:rFonts w:hint="cs"/>
+          <w:b w:val="0"/>
+          <w:bCs w:val="0"/>
+          <w:sz w:val="32"/>
+          <w:szCs w:val="32"/>
+          <w:u w:val="single"/>
+          <w:cs/>
+        </w:rPr>
+        <w:t>ปิด</w:t>
+      </w:r>
+      <w:r>
+        <w:rPr>
+          <w:rFonts w:hint="cs"/>
+          <w:b w:val="0"/>
+          <w:bCs w:val="0"/>
+          <w:sz w:val="32"/>
+          <w:szCs w:val="32"/>
+          <w:u w:val="single"/>
+          <w:cs/>
+        </w:rPr>
+        <w:t>ใช้งาน</w:t>
+      </w:r>
+    </w:p>
+    <w:p>
+      <w:pPr>
+        <w:pStyle w:val="Style3"/>
+        <w:spacing w:after="120"/>
+        <w:ind w:left="1440" w:firstLine="360"/>
+        <w:rPr>
+          <w:rFonts w:hint="cs"/>
+          <w:b w:val="0"/>
+          <w:bCs w:val="0"/>
+          <w:sz w:val="32"/>
+          <w:szCs w:val="32"/>
+        </w:rPr>
+      </w:pPr>
+      <w:r>
+        <w:rPr>
+          <w:noProof/>
+        </w:rPr>
+        <w:drawing>
+          <wp:inline distT="0" distB="0" distL="0" distR="0" wp14:anchorId="376CF8F8" wp14:editId="01360260">
+            <wp:extent cx="2103971" cy="647065"/>
+            <wp:effectExtent l="0" t="0" r="4445" b="0"/>
+            <wp:docPr id="29" name="Picture 29" descr="../../Downloads/ROOMM8/IMG_0242.JPG"/>
+            <wp:cNvGraphicFramePr>
+              <a:graphicFrameLocks xmlns:a="http://schemas.openxmlformats.org/drawingml/2006/main" noChangeAspect="1"/>
+            </wp:cNvGraphicFramePr>
+            <a:graphic xmlns:a="http://schemas.openxmlformats.org/drawingml/2006/main">
+              <a:graphicData uri="http://schemas.openxmlformats.org/drawingml/2006/picture">
+                <pic:pic xmlns:pic="http://schemas.openxmlformats.org/drawingml/2006/picture">
+                  <pic:nvPicPr>
+                    <pic:cNvPr id="0" name="Picture 8" descr="../../Downloads/ROOMM8/IMG_0242.JPG"/>
+                    <pic:cNvPicPr>
+                      <a:picLocks noChangeAspect="1" noChangeArrowheads="1"/>
+                    </pic:cNvPicPr>
+                  </pic:nvPicPr>
+                  <pic:blipFill>
+                    <a:blip r:embed="rId21" cstate="print">
+                      <a:extLst>
+                        <a:ext uri="{28A0092B-C50C-407E-A947-70E740481C1C}">
+                          <a14:useLocalDpi xmlns:a14="http://schemas.microsoft.com/office/drawing/2010/main" val="0"/>
+                        </a:ext>
+                      </a:extLst>
+                    </a:blip>
+                    <a:srcRect/>
+                    <a:stretch>
+                      <a:fillRect/>
+                    </a:stretch>
+                  </pic:blipFill>
+                  <pic:spPr bwMode="auto">
+                    <a:xfrm>
+                      <a:off x="0" y="0"/>
+                      <a:ext cx="2132826" cy="655939"/>
+                    </a:xfrm>
+                    <a:prstGeom prst="rect">
+                      <a:avLst/>
+                    </a:prstGeom>
+                    <a:noFill/>
+                    <a:ln>
+                      <a:noFill/>
+                    </a:ln>
+                  </pic:spPr>
+                </pic:pic>
+              </a:graphicData>
+            </a:graphic>
+          </wp:inline>
+        </w:drawing>
+      </w:r>
+      <w:r>
+        <w:rPr>
+          <w:noProof/>
+        </w:rPr>
+        <w:drawing>
+          <wp:inline distT="0" distB="0" distL="0" distR="0" wp14:anchorId="1098161B" wp14:editId="062460D9">
+            <wp:extent cx="2218271" cy="647700"/>
+            <wp:effectExtent l="0" t="0" r="0" b="0"/>
+            <wp:docPr id="30" name="Picture 30" descr="../../Downloads/ROOMM8/IMG_0243.JPG"/>
+            <wp:cNvGraphicFramePr>
+              <a:graphicFrameLocks xmlns:a="http://schemas.openxmlformats.org/drawingml/2006/main" noChangeAspect="1"/>
+            </wp:cNvGraphicFramePr>
+            <a:graphic xmlns:a="http://schemas.openxmlformats.org/drawingml/2006/main">
+              <a:graphicData uri="http://schemas.openxmlformats.org/drawingml/2006/picture">
+                <pic:pic xmlns:pic="http://schemas.openxmlformats.org/drawingml/2006/picture">
+                  <pic:nvPicPr>
+                    <pic:cNvPr id="0" name="Picture 9" descr="../../Downloads/ROOMM8/IMG_0243.JPG"/>
+                    <pic:cNvPicPr>
+                      <a:picLocks noChangeAspect="1" noChangeArrowheads="1"/>
+                    </pic:cNvPicPr>
+                  </pic:nvPicPr>
+                  <pic:blipFill>
+                    <a:blip r:embed="rId22" cstate="print">
+                      <a:extLst>
+                        <a:ext uri="{28A0092B-C50C-407E-A947-70E740481C1C}">
+                          <a14:useLocalDpi xmlns:a14="http://schemas.microsoft.com/office/drawing/2010/main" val="0"/>
+                        </a:ext>
+                      </a:extLst>
+                    </a:blip>
+                    <a:srcRect/>
+                    <a:stretch>
+                      <a:fillRect/>
+                    </a:stretch>
+                  </pic:blipFill>
+                  <pic:spPr bwMode="auto">
+                    <a:xfrm>
+                      <a:off x="0" y="0"/>
+                      <a:ext cx="2220769" cy="648429"/>
+                    </a:xfrm>
+                    <a:prstGeom prst="rect">
+                      <a:avLst/>
+                    </a:prstGeom>
+                    <a:noFill/>
+                    <a:ln>
+                      <a:noFill/>
+                    </a:ln>
+                  </pic:spPr>
+                </pic:pic>
+              </a:graphicData>
+            </a:graphic>
+          </wp:inline>
+        </w:drawing>
+      </w:r>
+    </w:p>
+    <w:p>
+      <w:pPr>
+        <w:pStyle w:val="Style3"/>
+        <w:ind w:left="1800"/>
+        <w:rPr>
+          <w:rFonts w:hint="cs"/>
+          <w:b w:val="0"/>
+          <w:bCs w:val="0"/>
+          <w:sz w:val="32"/>
+          <w:szCs w:val="32"/>
+          <w:u w:val="single"/>
+        </w:rPr>
+      </w:pPr>
+      <w:r>
+        <w:rPr>
+          <w:rFonts w:hint="cs"/>
+          <w:b w:val="0"/>
+          <w:bCs w:val="0"/>
+          <w:sz w:val="32"/>
+          <w:szCs w:val="32"/>
+          <w:u w:val="single"/>
+          <w:cs/>
+        </w:rPr>
+        <w:t>เกมส์กดลูกศร</w:t>
+      </w:r>
+    </w:p>
+    <w:p>
+      <w:pPr>
+        <w:pStyle w:val="Style3"/>
+        <w:spacing w:after="120"/>
+        <w:ind w:left="1800"/>
+        <w:rPr>
+          <w:rFonts w:hint="cs"/>
+          <w:b w:val="0"/>
+          <w:bCs w:val="0"/>
+          <w:sz w:val="32"/>
+          <w:szCs w:val="32"/>
+        </w:rPr>
+      </w:pPr>
+      <w:r>
+        <w:rPr>
+          <w:noProof/>
+        </w:rPr>
+        <w:drawing>
+          <wp:inline distT="0" distB="0" distL="0" distR="0" wp14:anchorId="78DFCCA7" wp14:editId="70884FDE">
+            <wp:extent cx="2180512" cy="648000"/>
+            <wp:effectExtent l="0" t="0" r="4445" b="12700"/>
+            <wp:docPr id="31" name="Picture 31" descr="../../Downloads/ROOMM8/IMG_0244.JPG"/>
+            <wp:cNvGraphicFramePr>
+              <a:graphicFrameLocks xmlns:a="http://schemas.openxmlformats.org/drawingml/2006/main" noChangeAspect="1"/>
+            </wp:cNvGraphicFramePr>
+            <a:graphic xmlns:a="http://schemas.openxmlformats.org/drawingml/2006/main">
+              <a:graphicData uri="http://schemas.openxmlformats.org/drawingml/2006/picture">
+                <pic:pic xmlns:pic="http://schemas.openxmlformats.org/drawingml/2006/picture">
+                  <pic:nvPicPr>
+                    <pic:cNvPr id="0" name="Picture 10" descr="../../Downloads/ROOMM8/IMG_0244.JPG"/>
+                    <pic:cNvPicPr>
+                      <a:picLocks noChangeAspect="1" noChangeArrowheads="1"/>
+                    </pic:cNvPicPr>
+                  </pic:nvPicPr>
+                  <pic:blipFill>
+                    <a:blip r:embed="rId23" cstate="print">
+                      <a:extLst>
+                        <a:ext uri="{28A0092B-C50C-407E-A947-70E740481C1C}">
+                          <a14:useLocalDpi xmlns:a14="http://schemas.microsoft.com/office/drawing/2010/main" val="0"/>
+                        </a:ext>
+                      </a:extLst>
+                    </a:blip>
+                    <a:srcRect/>
+                    <a:stretch>
+                      <a:fillRect/>
+                    </a:stretch>
+                  </pic:blipFill>
+                  <pic:spPr bwMode="auto">
+                    <a:xfrm>
+                      <a:off x="0" y="0"/>
+                      <a:ext cx="2180512" cy="648000"/>
+                    </a:xfrm>
+                    <a:prstGeom prst="rect">
+                      <a:avLst/>
+                    </a:prstGeom>
+                    <a:noFill/>
+                    <a:ln>
+                      <a:noFill/>
+                    </a:ln>
+                  </pic:spPr>
+                </pic:pic>
+              </a:graphicData>
+            </a:graphic>
+          </wp:inline>
+        </w:drawing>
+      </w:r>
+      <w:r>
+        <w:rPr>
+          <w:noProof/>
+        </w:rPr>
+        <w:drawing>
+          <wp:inline distT="0" distB="0" distL="0" distR="0" wp14:anchorId="594006DF" wp14:editId="14CA8A7A">
+            <wp:extent cx="2096675" cy="647700"/>
+            <wp:effectExtent l="0" t="0" r="12065" b="0"/>
+            <wp:docPr id="33" name="Picture 33" descr="../../Downloads/ROOMM8/IMG_0246.JPG"/>
+            <wp:cNvGraphicFramePr>
+              <a:graphicFrameLocks xmlns:a="http://schemas.openxmlformats.org/drawingml/2006/main" noChangeAspect="1"/>
+            </wp:cNvGraphicFramePr>
+            <a:graphic xmlns:a="http://schemas.openxmlformats.org/drawingml/2006/main">
+              <a:graphicData uri="http://schemas.openxmlformats.org/drawingml/2006/picture">
+                <pic:pic xmlns:pic="http://schemas.openxmlformats.org/drawingml/2006/picture">
+                  <pic:nvPicPr>
+                    <pic:cNvPr id="0" name="Picture 12" descr="../../Downloads/ROOMM8/IMG_0246.JPG"/>
+                    <pic:cNvPicPr>
+                      <a:picLocks noChangeAspect="1" noChangeArrowheads="1"/>
+                    </pic:cNvPicPr>
+                  </pic:nvPicPr>
+                  <pic:blipFill>
+                    <a:blip r:embed="rId24" cstate="print">
+                      <a:extLst>
+                        <a:ext uri="{28A0092B-C50C-407E-A947-70E740481C1C}">
+                          <a14:useLocalDpi xmlns:a14="http://schemas.microsoft.com/office/drawing/2010/main" val="0"/>
+                        </a:ext>
+                      </a:extLst>
+                    </a:blip>
+                    <a:srcRect/>
+                    <a:stretch>
+                      <a:fillRect/>
+                    </a:stretch>
+                  </pic:blipFill>
+                  <pic:spPr bwMode="auto">
+                    <a:xfrm>
+                      <a:off x="0" y="0"/>
+                      <a:ext cx="2107649" cy="651090"/>
+                    </a:xfrm>
+                    <a:prstGeom prst="rect">
+                      <a:avLst/>
+                    </a:prstGeom>
+                    <a:noFill/>
+                    <a:ln>
+                      <a:noFill/>
+                    </a:ln>
+                  </pic:spPr>
+                </pic:pic>
+              </a:graphicData>
+            </a:graphic>
+          </wp:inline>
+        </w:drawing>
+      </w:r>
+    </w:p>
+    <w:p>
+      <w:pPr>
+        <w:pStyle w:val="Style3"/>
+        <w:ind w:left="1800"/>
+        <w:rPr>
+          <w:b w:val="0"/>
+          <w:bCs w:val="0"/>
+          <w:i/>
+          <w:iCs/>
+          <w:sz w:val="32"/>
+          <w:szCs w:val="32"/>
+        </w:rPr>
+      </w:pPr>
+      <w:r>
+        <w:rPr>
+          <w:rFonts w:hint="cs"/>
+          <w:b w:val="0"/>
+          <w:bCs w:val="0"/>
+          <w:i/>
+          <w:iCs/>
+          <w:sz w:val="32"/>
+          <w:szCs w:val="32"/>
+          <w:cs/>
+        </w:rPr>
+        <w:t xml:space="preserve">หากกดไม่ตรงตามลูกศรจะขึ้นข้อความ </w:t>
+      </w:r>
+      <w:r>
+        <w:rPr>
+          <w:b w:val="0"/>
+          <w:bCs w:val="0"/>
+          <w:i/>
+          <w:iCs/>
+          <w:sz w:val="32"/>
+          <w:szCs w:val="32"/>
+        </w:rPr>
+        <w:t>“Try Again!”</w:t>
+      </w:r>
+    </w:p>
+    <w:p>
+      <w:pPr>
+        <w:pStyle w:val="Style3"/>
+        <w:spacing w:after="120"/>
+        <w:ind w:left="1800"/>
+        <w:rPr>
+          <w:b w:val="0"/>
+          <w:bCs w:val="0"/>
+          <w:sz w:val="32"/>
+          <w:szCs w:val="32"/>
+        </w:rPr>
+      </w:pPr>
+      <w:r>
+        <w:rPr>
+          <w:noProof/>
+        </w:rPr>
+        <w:drawing>
+          <wp:inline distT="0" distB="0" distL="0" distR="0" wp14:anchorId="2C05E8CC" wp14:editId="79C09BD1">
+            <wp:extent cx="2697924" cy="576000"/>
+            <wp:effectExtent l="0" t="0" r="0" b="8255"/>
+            <wp:docPr id="32" name="Picture 32" descr="../../Downloads/ROOMM8/IMG_0245.JPG"/>
+            <wp:cNvGraphicFramePr>
+              <a:graphicFrameLocks xmlns:a="http://schemas.openxmlformats.org/drawingml/2006/main" noChangeAspect="1"/>
+            </wp:cNvGraphicFramePr>
+            <a:graphic xmlns:a="http://schemas.openxmlformats.org/drawingml/2006/main">
+              <a:graphicData uri="http://schemas.openxmlformats.org/drawingml/2006/picture">
+                <pic:pic xmlns:pic="http://schemas.openxmlformats.org/drawingml/2006/picture">
+                  <pic:nvPicPr>
+                    <pic:cNvPr id="0" name="Picture 11" descr="../../Downloads/ROOMM8/IMG_0245.JPG"/>
+                    <pic:cNvPicPr>
+                      <a:picLocks noChangeAspect="1" noChangeArrowheads="1"/>
+                    </pic:cNvPicPr>
+                  </pic:nvPicPr>
+                  <pic:blipFill>
+                    <a:blip r:embed="rId25" cstate="print">
+                      <a:extLst>
+                        <a:ext uri="{28A0092B-C50C-407E-A947-70E740481C1C}">
+                          <a14:useLocalDpi xmlns:a14="http://schemas.microsoft.com/office/drawing/2010/main" val="0"/>
+                        </a:ext>
+                      </a:extLst>
+                    </a:blip>
+                    <a:srcRect/>
+                    <a:stretch>
+                      <a:fillRect/>
+                    </a:stretch>
+                  </pic:blipFill>
+                  <pic:spPr bwMode="auto">
+                    <a:xfrm>
+                      <a:off x="0" y="0"/>
+                      <a:ext cx="2697924" cy="576000"/>
+                    </a:xfrm>
+                    <a:prstGeom prst="rect">
+                      <a:avLst/>
+                    </a:prstGeom>
+                    <a:noFill/>
+                    <a:ln>
+                      <a:noFill/>
+                    </a:ln>
+                  </pic:spPr>
+                </pic:pic>
+              </a:graphicData>
+            </a:graphic>
+          </wp:inline>
+        </w:drawing>
+      </w:r>
+    </w:p>
+    <w:p>
+      <w:pPr>
+        <w:pStyle w:val="Style3"/>
+        <w:ind w:left="1800"/>
+        <w:rPr>
+          <w:b w:val="0"/>
+          <w:bCs w:val="0"/>
+          <w:i/>
+          <w:iCs/>
+          <w:sz w:val="32"/>
+          <w:szCs w:val="32"/>
+        </w:rPr>
+      </w:pPr>
+      <w:r>
+        <w:rPr>
+          <w:rFonts w:hint="cs"/>
+          <w:b w:val="0"/>
+          <w:bCs w:val="0"/>
+          <w:i/>
+          <w:iCs/>
+          <w:sz w:val="32"/>
+          <w:szCs w:val="32"/>
+          <w:cs/>
+        </w:rPr>
+        <w:t xml:space="preserve">หากกดตรงตามลูกศรถือว่าผ่านจะขึ้นข้อความ </w:t>
+      </w:r>
+      <w:r>
+        <w:rPr>
+          <w:b w:val="0"/>
+          <w:bCs w:val="0"/>
+          <w:i/>
+          <w:iCs/>
+          <w:sz w:val="32"/>
+          <w:szCs w:val="32"/>
+        </w:rPr>
+        <w:t>“Have a nice day!”</w:t>
+      </w:r>
+    </w:p>
+    <w:p>
+      <w:pPr>
+        <w:pStyle w:val="Style3"/>
+        <w:spacing w:after="120"/>
+        <w:ind w:left="1800"/>
+        <w:rPr>
+          <w:b w:val="0"/>
+          <w:bCs w:val="0"/>
+          <w:sz w:val="32"/>
+          <w:szCs w:val="32"/>
+        </w:rPr>
+      </w:pPr>
+      <w:r>
+        <w:rPr>
+          <w:noProof/>
+        </w:rPr>
+        <w:drawing>
+          <wp:inline distT="0" distB="0" distL="0" distR="0" wp14:anchorId="7BAFE777" wp14:editId="264FB86B">
+            <wp:extent cx="2758967" cy="648000"/>
+            <wp:effectExtent l="0" t="0" r="10160" b="12700"/>
+            <wp:docPr id="34" name="Picture 34" descr="../../Downloads/ROOMM8/IMG_0247.JPG"/>
+            <wp:cNvGraphicFramePr>
+              <a:graphicFrameLocks xmlns:a="http://schemas.openxmlformats.org/drawingml/2006/main" noChangeAspect="1"/>
+            </wp:cNvGraphicFramePr>
+            <a:graphic xmlns:a="http://schemas.openxmlformats.org/drawingml/2006/main">
+              <a:graphicData uri="http://schemas.openxmlformats.org/drawingml/2006/picture">
+                <pic:pic xmlns:pic="http://schemas.openxmlformats.org/drawingml/2006/picture">
+                  <pic:nvPicPr>
+                    <pic:cNvPr id="0" name="Picture 13" descr="../../Downloads/ROOMM8/IMG_0247.JPG"/>
+                    <pic:cNvPicPr>
+                      <a:picLocks noChangeAspect="1" noChangeArrowheads="1"/>
+                    </pic:cNvPicPr>
+                  </pic:nvPicPr>
+                  <pic:blipFill>
+                    <a:blip r:embed="rId26" cstate="print">
+                      <a:extLst>
+                        <a:ext uri="{28A0092B-C50C-407E-A947-70E740481C1C}">
+                          <a14:useLocalDpi xmlns:a14="http://schemas.microsoft.com/office/drawing/2010/main" val="0"/>
+                        </a:ext>
+                      </a:extLst>
+                    </a:blip>
+                    <a:srcRect/>
+                    <a:stretch>
+                      <a:fillRect/>
+                    </a:stretch>
+                  </pic:blipFill>
+                  <pic:spPr bwMode="auto">
+                    <a:xfrm>
+                      <a:off x="0" y="0"/>
+                      <a:ext cx="2758967" cy="648000"/>
+                    </a:xfrm>
+                    <a:prstGeom prst="rect">
+                      <a:avLst/>
+                    </a:prstGeom>
+                    <a:noFill/>
+                    <a:ln>
+                      <a:noFill/>
+                    </a:ln>
+                  </pic:spPr>
+                </pic:pic>
+              </a:graphicData>
+            </a:graphic>
+          </wp:inline>
+        </w:drawing>
+      </w:r>
+    </w:p>
+    <w:p>
+      <w:pPr>
+        <w:pStyle w:val="Style3"/>
+        <w:numPr>
+          <w:ilvl w:val="0"/>
+          <w:numId w:val="24"/>
+        </w:numPr>
+        <w:rPr>
+          <w:rFonts w:hint="cs"/>
+          <w:b w:val="0"/>
+          <w:bCs w:val="0"/>
+          <w:sz w:val="32"/>
+          <w:szCs w:val="32"/>
+        </w:rPr>
+      </w:pPr>
+      <w:proofErr w:type="gramStart"/>
+      <w:r>
+        <w:rPr>
+          <w:b w:val="0"/>
+          <w:bCs w:val="0"/>
+          <w:sz w:val="32"/>
+          <w:szCs w:val="32"/>
+        </w:rPr>
+        <w:t>Clock</w:t>
+      </w:r>
+      <w:r>
+        <w:rPr>
+          <w:b w:val="0"/>
+          <w:bCs w:val="0"/>
+          <w:sz w:val="32"/>
+          <w:szCs w:val="32"/>
+        </w:rPr>
+        <w:t xml:space="preserve"> :</w:t>
+      </w:r>
+      <w:proofErr w:type="gramEnd"/>
+      <w:r>
+        <w:rPr>
+          <w:b w:val="0"/>
+          <w:bCs w:val="0"/>
+          <w:sz w:val="32"/>
+          <w:szCs w:val="32"/>
+        </w:rPr>
+        <w:t xml:space="preserve"> </w:t>
+      </w:r>
+      <w:r>
+        <w:rPr>
+          <w:rFonts w:hint="cs"/>
+          <w:b w:val="0"/>
+          <w:bCs w:val="0"/>
+          <w:sz w:val="32"/>
+          <w:szCs w:val="32"/>
+          <w:cs/>
+        </w:rPr>
+        <w:t>เป็น</w:t>
+      </w:r>
+      <w:proofErr w:type="spellStart"/>
+      <w:r>
+        <w:rPr>
+          <w:rFonts w:hint="cs"/>
+          <w:b w:val="0"/>
+          <w:bCs w:val="0"/>
+          <w:sz w:val="32"/>
+          <w:szCs w:val="32"/>
+          <w:cs/>
+        </w:rPr>
+        <w:t>ฟังก์ชั่น</w:t>
+      </w:r>
+      <w:proofErr w:type="spellEnd"/>
+      <w:r>
+        <w:rPr>
+          <w:rFonts w:hint="cs"/>
+          <w:b w:val="0"/>
+          <w:bCs w:val="0"/>
+          <w:sz w:val="32"/>
+          <w:szCs w:val="32"/>
+          <w:cs/>
+        </w:rPr>
+        <w:t xml:space="preserve">ตั้งค่านาฬิกา </w:t>
+      </w:r>
+    </w:p>
+    <w:p>
+      <w:pPr>
+        <w:pStyle w:val="Style3"/>
+        <w:ind w:left="1800"/>
+        <w:rPr>
+          <w:rFonts w:hint="cs"/>
+          <w:b w:val="0"/>
+          <w:bCs w:val="0"/>
+          <w:sz w:val="32"/>
+          <w:szCs w:val="32"/>
+        </w:rPr>
+      </w:pPr>
+      <w:r>
+        <w:rPr>
+          <w:noProof/>
+        </w:rPr>
+        <w:drawing>
+          <wp:inline distT="0" distB="0" distL="0" distR="0" wp14:anchorId="6FC4F400" wp14:editId="3C0C24A5">
+            <wp:extent cx="3480151" cy="758866"/>
+            <wp:effectExtent l="0" t="0" r="0" b="3175"/>
+            <wp:docPr id="35" name="Picture 35" descr="../../Downloads/ROOMM8/IMG_0248.JPG"/>
+            <wp:cNvGraphicFramePr>
+              <a:graphicFrameLocks xmlns:a="http://schemas.openxmlformats.org/drawingml/2006/main" noChangeAspect="1"/>
+            </wp:cNvGraphicFramePr>
+            <a:graphic xmlns:a="http://schemas.openxmlformats.org/drawingml/2006/main">
+              <a:graphicData uri="http://schemas.openxmlformats.org/drawingml/2006/picture">
+                <pic:pic xmlns:pic="http://schemas.openxmlformats.org/drawingml/2006/picture">
+                  <pic:nvPicPr>
+                    <pic:cNvPr id="0" name="Picture 14" descr="../../Downloads/ROOMM8/IMG_0248.JPG"/>
+                    <pic:cNvPicPr>
+                      <a:picLocks noChangeAspect="1" noChangeArrowheads="1"/>
+                    </pic:cNvPicPr>
+                  </pic:nvPicPr>
+                  <pic:blipFill>
+                    <a:blip r:embed="rId27" cstate="print">
+                      <a:extLst>
+                        <a:ext uri="{28A0092B-C50C-407E-A947-70E740481C1C}">
+                          <a14:useLocalDpi xmlns:a14="http://schemas.microsoft.com/office/drawing/2010/main" val="0"/>
+                        </a:ext>
+                      </a:extLst>
+                    </a:blip>
+                    <a:srcRect/>
+                    <a:stretch>
+                      <a:fillRect/>
+                    </a:stretch>
+                  </pic:blipFill>
+                  <pic:spPr bwMode="auto">
+                    <a:xfrm>
+                      <a:off x="0" y="0"/>
+                      <a:ext cx="3662561" cy="798642"/>
+                    </a:xfrm>
+                    <a:prstGeom prst="rect">
+                      <a:avLst/>
+                    </a:prstGeom>
+                    <a:noFill/>
+                    <a:ln>
+                      <a:noFill/>
+                    </a:ln>
+                  </pic:spPr>
+                </pic:pic>
+              </a:graphicData>
+            </a:graphic>
+          </wp:inline>
+        </w:drawing>
+      </w:r>
+    </w:p>
+    <w:p>
+      <w:pPr>
+        <w:pStyle w:val="Style3"/>
+        <w:rPr>
+          <w:rFonts w:hint="cs"/>
+          <w:b w:val="0"/>
+          <w:bCs w:val="0"/>
+          <w:sz w:val="32"/>
+          <w:szCs w:val="32"/>
+          <w:cs/>
+        </w:rPr>
+      </w:pPr>
+    </w:p>
+    <w:p>
+      <w:pPr>
+        <w:pStyle w:val="Style3"/>
+        <w:rPr>
           <w:cs/>
         </w:rPr>
         <w:sectPr>
@@ -24115,25 +26159,14 @@
     </w:p>
     <w:p>
       <w:pPr>
-        <w:tabs>
-          <w:tab w:val="left" w:pos="3285"/>
-        </w:tabs>
-        <w:rPr>
-          <w:rFonts w:asciiTheme="majorBidi" w:hAnsiTheme="majorBidi" w:cstheme="majorBidi"/>
-          <w:sz w:val="32"/>
-          <w:szCs w:val="32"/>
-          <w:cs/>
-        </w:rPr>
-      </w:pPr>
-    </w:p>
-    <w:p>
-      <w:pPr>
         <w:pStyle w:val="Style1"/>
-      </w:pPr>
-      <w:r>
-        <w:rPr>
-          <w:cs/>
-        </w:rPr>
+        <w:spacing w:after="0"/>
+      </w:pPr>
+      <w:r>
+        <w:rPr>
+          <w:cs/>
+        </w:rPr>
+        <w:lastRenderedPageBreak/>
         <w:t xml:space="preserve">บทที่ </w:t>
       </w:r>
       <w:r>
@@ -24143,25 +26176,17 @@
     <w:p>
       <w:pPr>
         <w:pStyle w:val="Style1"/>
-      </w:pPr>
-      <w:r>
         <w:rPr>
           <w:rFonts w:hint="cs"/>
+        </w:rPr>
+      </w:pPr>
+      <w:r>
+        <w:rPr>
+          <w:rFonts w:hint="cs"/>
           <w:cs/>
         </w:rPr>
         <w:t>บทสรุป</w:t>
       </w:r>
-    </w:p>
-    <w:p>
-      <w:pPr>
-        <w:spacing w:after="0"/>
-        <w:jc w:val="center"/>
-        <w:rPr>
-          <w:rFonts w:asciiTheme="majorBidi" w:hAnsiTheme="majorBidi" w:cstheme="majorBidi"/>
-          <w:sz w:val="12"/>
-          <w:szCs w:val="12"/>
-        </w:rPr>
-      </w:pPr>
     </w:p>
     <w:p>
       <w:pPr>
@@ -24511,6 +26536,232 @@
     </w:sectPr>
   </w:body>
 </w:document>
+</file>
+
+<file path=word/endnotes.xml><?xml version="1.0" encoding="utf-8"?>
+<w:endnotes xmlns:wpc="http://schemas.microsoft.com/office/word/2010/wordprocessingCanvas" xmlns:mo="http://schemas.microsoft.com/office/mac/office/2008/main" xmlns:mc="http://schemas.openxmlformats.org/markup-compatibility/2006" xmlns:mv="urn:schemas-microsoft-com:mac:vml" xmlns:o="urn:schemas-microsoft-com:office:office" xmlns:r="http://schemas.openxmlformats.org/officeDocument/2006/relationships" xmlns:m="http://schemas.openxmlformats.org/officeDocument/2006/math" xmlns:v="urn:schemas-microsoft-com:vml" xmlns:wp14="http://schemas.microsoft.com/office/word/2010/wordprocessingDrawing" xmlns:wp="http://schemas.openxmlformats.org/drawingml/2006/wordprocessingDrawing" xmlns:w10="urn:schemas-microsoft-com:office:word" xmlns:w="http://schemas.openxmlformats.org/wordprocessingml/2006/main" xmlns:w14="http://schemas.microsoft.com/office/word/2010/wordml" xmlns:w15="http://schemas.microsoft.com/office/word/2012/wordml" xmlns:wpg="http://schemas.microsoft.com/office/word/2010/wordprocessingGroup" xmlns:wpi="http://schemas.microsoft.com/office/word/2010/wordprocessingInk" xmlns:wne="http://schemas.microsoft.com/office/word/2006/wordml" xmlns:wps="http://schemas.microsoft.com/office/word/2010/wordprocessingShape" mc:Ignorable="w14 w15 wp14">
+  <w:endnote w:type="separator" w:id="-1">
+    <w:p>
+      <w:pPr>
+        <w:spacing w:after="0" w:line="240" w:lineRule="auto"/>
+      </w:pPr>
+      <w:r>
+        <w:separator/>
+      </w:r>
+    </w:p>
+  </w:endnote>
+  <w:endnote w:type="continuationSeparator" w:id="0">
+    <w:p>
+      <w:pPr>
+        <w:spacing w:after="0" w:line="240" w:lineRule="auto"/>
+      </w:pPr>
+      <w:r>
+        <w:continuationSeparator/>
+      </w:r>
+    </w:p>
+  </w:endnote>
+</w:endnotes>
+</file>
+
+<file path=word/footnotes.xml><?xml version="1.0" encoding="utf-8"?>
+<w:footnotes xmlns:wpc="http://schemas.microsoft.com/office/word/2010/wordprocessingCanvas" xmlns:mo="http://schemas.microsoft.com/office/mac/office/2008/main" xmlns:mc="http://schemas.openxmlformats.org/markup-compatibility/2006" xmlns:mv="urn:schemas-microsoft-com:mac:vml" xmlns:o="urn:schemas-microsoft-com:office:office" xmlns:r="http://schemas.openxmlformats.org/officeDocument/2006/relationships" xmlns:m="http://schemas.openxmlformats.org/officeDocument/2006/math" xmlns:v="urn:schemas-microsoft-com:vml" xmlns:wp14="http://schemas.microsoft.com/office/word/2010/wordprocessingDrawing" xmlns:wp="http://schemas.openxmlformats.org/drawingml/2006/wordprocessingDrawing" xmlns:w10="urn:schemas-microsoft-com:office:word" xmlns:w="http://schemas.openxmlformats.org/wordprocessingml/2006/main" xmlns:w14="http://schemas.microsoft.com/office/word/2010/wordml" xmlns:w15="http://schemas.microsoft.com/office/word/2012/wordml" xmlns:wpg="http://schemas.microsoft.com/office/word/2010/wordprocessingGroup" xmlns:wpi="http://schemas.microsoft.com/office/word/2010/wordprocessingInk" xmlns:wne="http://schemas.microsoft.com/office/word/2006/wordml" xmlns:wps="http://schemas.microsoft.com/office/word/2010/wordprocessingShape" mc:Ignorable="w14 w15 wp14">
+  <w:footnote w:type="separator" w:id="-1">
+    <w:p>
+      <w:pPr>
+        <w:spacing w:after="0" w:line="240" w:lineRule="auto"/>
+      </w:pPr>
+      <w:r>
+        <w:separator/>
+      </w:r>
+    </w:p>
+  </w:footnote>
+  <w:footnote w:type="continuationSeparator" w:id="0">
+    <w:p>
+      <w:pPr>
+        <w:spacing w:after="0" w:line="240" w:lineRule="auto"/>
+      </w:pPr>
+      <w:r>
+        <w:continuationSeparator/>
+      </w:r>
+    </w:p>
+  </w:footnote>
+</w:footnotes>
+</file>
+
+<file path=word/header1.xml><?xml version="1.0" encoding="utf-8"?>
+<w:hdr xmlns:wpc="http://schemas.microsoft.com/office/word/2010/wordprocessingCanvas" xmlns:mo="http://schemas.microsoft.com/office/mac/office/2008/main" xmlns:mc="http://schemas.openxmlformats.org/markup-compatibility/2006" xmlns:mv="urn:schemas-microsoft-com:mac:vml" xmlns:o="urn:schemas-microsoft-com:office:office" xmlns:r="http://schemas.openxmlformats.org/officeDocument/2006/relationships" xmlns:m="http://schemas.openxmlformats.org/officeDocument/2006/math" xmlns:v="urn:schemas-microsoft-com:vml" xmlns:wp14="http://schemas.microsoft.com/office/word/2010/wordprocessingDrawing" xmlns:wp="http://schemas.openxmlformats.org/drawingml/2006/wordprocessingDrawing" xmlns:w10="urn:schemas-microsoft-com:office:word" xmlns:w="http://schemas.openxmlformats.org/wordprocessingml/2006/main" xmlns:w14="http://schemas.microsoft.com/office/word/2010/wordml" xmlns:w15="http://schemas.microsoft.com/office/word/2012/wordml" xmlns:wpg="http://schemas.microsoft.com/office/word/2010/wordprocessingGroup" xmlns:wpi="http://schemas.microsoft.com/office/word/2010/wordprocessingInk" xmlns:wne="http://schemas.microsoft.com/office/word/2006/wordml" xmlns:wps="http://schemas.microsoft.com/office/word/2010/wordprocessingShape" mc:Ignorable="w14 w15 wp14">
+  <w:p>
+    <w:pPr>
+      <w:pStyle w:val="Header"/>
+      <w:framePr w:wrap="none" w:vAnchor="text" w:hAnchor="margin" w:xAlign="right" w:y="1"/>
+      <w:rPr>
+        <w:rStyle w:val="PageNumber"/>
+      </w:rPr>
+    </w:pPr>
+    <w:r>
+      <w:rPr>
+        <w:rStyle w:val="PageNumber"/>
+        <w:cs/>
+      </w:rPr>
+      <w:fldChar w:fldCharType="begin"/>
+    </w:r>
+    <w:r>
+      <w:rPr>
+        <w:rStyle w:val="PageNumber"/>
+      </w:rPr>
+      <w:instrText xml:space="preserve">PAGE  </w:instrText>
+    </w:r>
+    <w:r>
+      <w:rPr>
+        <w:rStyle w:val="PageNumber"/>
+        <w:cs/>
+      </w:rPr>
+      <w:fldChar w:fldCharType="end"/>
+    </w:r>
+  </w:p>
+  <w:p>
+    <w:pPr>
+      <w:pStyle w:val="Header"/>
+      <w:ind w:right="360"/>
+    </w:pPr>
+  </w:p>
+</w:hdr>
+</file>
+
+<file path=word/header2.xml><?xml version="1.0" encoding="utf-8"?>
+<w:hdr xmlns:wpc="http://schemas.microsoft.com/office/word/2010/wordprocessingCanvas" xmlns:mo="http://schemas.microsoft.com/office/mac/office/2008/main" xmlns:mc="http://schemas.openxmlformats.org/markup-compatibility/2006" xmlns:mv="urn:schemas-microsoft-com:mac:vml" xmlns:o="urn:schemas-microsoft-com:office:office" xmlns:r="http://schemas.openxmlformats.org/officeDocument/2006/relationships" xmlns:m="http://schemas.openxmlformats.org/officeDocument/2006/math" xmlns:v="urn:schemas-microsoft-com:vml" xmlns:wp14="http://schemas.microsoft.com/office/word/2010/wordprocessingDrawing" xmlns:wp="http://schemas.openxmlformats.org/drawingml/2006/wordprocessingDrawing" xmlns:w10="urn:schemas-microsoft-com:office:word" xmlns:w="http://schemas.openxmlformats.org/wordprocessingml/2006/main" xmlns:w14="http://schemas.microsoft.com/office/word/2010/wordml" xmlns:w15="http://schemas.microsoft.com/office/word/2012/wordml" xmlns:wpg="http://schemas.microsoft.com/office/word/2010/wordprocessingGroup" xmlns:wpi="http://schemas.microsoft.com/office/word/2010/wordprocessingInk" xmlns:wne="http://schemas.microsoft.com/office/word/2006/wordml" xmlns:wps="http://schemas.microsoft.com/office/word/2010/wordprocessingShape" mc:Ignorable="w14 w15 wp14">
+  <w:p>
+    <w:pPr>
+      <w:pStyle w:val="Header"/>
+      <w:framePr w:wrap="none" w:vAnchor="text" w:hAnchor="margin" w:xAlign="right" w:y="1"/>
+      <w:rPr>
+        <w:rStyle w:val="PageNumber"/>
+        <w:rFonts w:asciiTheme="majorBidi" w:hAnsiTheme="majorBidi" w:cstheme="majorBidi"/>
+        <w:sz w:val="32"/>
+        <w:szCs w:val="32"/>
+      </w:rPr>
+    </w:pPr>
+    <w:r>
+      <w:rPr>
+        <w:rStyle w:val="PageNumber"/>
+        <w:rFonts w:asciiTheme="majorBidi" w:hAnsiTheme="majorBidi" w:cstheme="majorBidi"/>
+        <w:sz w:val="32"/>
+        <w:szCs w:val="32"/>
+        <w:cs/>
+      </w:rPr>
+      <w:fldChar w:fldCharType="begin"/>
+    </w:r>
+    <w:r>
+      <w:rPr>
+        <w:rStyle w:val="PageNumber"/>
+        <w:rFonts w:asciiTheme="majorBidi" w:hAnsiTheme="majorBidi" w:cstheme="majorBidi"/>
+        <w:sz w:val="32"/>
+        <w:szCs w:val="32"/>
+      </w:rPr>
+      <w:instrText xml:space="preserve">PAGE  </w:instrText>
+    </w:r>
+    <w:r>
+      <w:rPr>
+        <w:rStyle w:val="PageNumber"/>
+        <w:rFonts w:asciiTheme="majorBidi" w:hAnsiTheme="majorBidi" w:cstheme="majorBidi"/>
+        <w:sz w:val="32"/>
+        <w:szCs w:val="32"/>
+        <w:cs/>
+      </w:rPr>
+      <w:fldChar w:fldCharType="separate"/>
+    </w:r>
+    <w:r>
+      <w:rPr>
+        <w:rStyle w:val="PageNumber"/>
+        <w:rFonts w:asciiTheme="majorBidi" w:hAnsiTheme="majorBidi" w:cstheme="majorBidi"/>
+        <w:noProof/>
+        <w:sz w:val="32"/>
+        <w:szCs w:val="32"/>
+        <w:cs/>
+      </w:rPr>
+      <w:t>1</w:t>
+    </w:r>
+    <w:r>
+      <w:rPr>
+        <w:rStyle w:val="PageNumber"/>
+        <w:rFonts w:asciiTheme="majorBidi" w:hAnsiTheme="majorBidi" w:cstheme="majorBidi"/>
+        <w:sz w:val="32"/>
+        <w:szCs w:val="32"/>
+        <w:cs/>
+      </w:rPr>
+      <w:fldChar w:fldCharType="end"/>
+    </w:r>
+  </w:p>
+  <w:p>
+    <w:pPr>
+      <w:pStyle w:val="Header"/>
+      <w:ind w:right="360"/>
+      <w:jc w:val="right"/>
+      <w:rPr>
+        <w:rFonts w:asciiTheme="majorBidi" w:hAnsiTheme="majorBidi" w:cstheme="majorBidi"/>
+        <w:sz w:val="32"/>
+        <w:szCs w:val="32"/>
+        <w:cs/>
+      </w:rPr>
+    </w:pPr>
+  </w:p>
+</w:hdr>
+</file>
+
+<file path=word/header3.xml><?xml version="1.0" encoding="utf-8"?>
+<w:hdr xmlns:wpc="http://schemas.microsoft.com/office/word/2010/wordprocessingCanvas" xmlns:mo="http://schemas.microsoft.com/office/mac/office/2008/main" xmlns:mc="http://schemas.openxmlformats.org/markup-compatibility/2006" xmlns:mv="urn:schemas-microsoft-com:mac:vml" xmlns:o="urn:schemas-microsoft-com:office:office" xmlns:r="http://schemas.openxmlformats.org/officeDocument/2006/relationships" xmlns:m="http://schemas.openxmlformats.org/officeDocument/2006/math" xmlns:v="urn:schemas-microsoft-com:vml" xmlns:wp14="http://schemas.microsoft.com/office/word/2010/wordprocessingDrawing" xmlns:wp="http://schemas.openxmlformats.org/drawingml/2006/wordprocessingDrawing" xmlns:w10="urn:schemas-microsoft-com:office:word" xmlns:w="http://schemas.openxmlformats.org/wordprocessingml/2006/main" xmlns:w14="http://schemas.microsoft.com/office/word/2010/wordml" xmlns:w15="http://schemas.microsoft.com/office/word/2012/wordml" xmlns:wpg="http://schemas.microsoft.com/office/word/2010/wordprocessingGroup" xmlns:wpi="http://schemas.microsoft.com/office/word/2010/wordprocessingInk" xmlns:wne="http://schemas.microsoft.com/office/word/2006/wordml" xmlns:wps="http://schemas.microsoft.com/office/word/2010/wordprocessingShape" mc:Ignorable="w14 w15 wp14">
+  <w:p>
+    <w:pPr>
+      <w:pStyle w:val="Header"/>
+      <w:framePr w:wrap="none" w:vAnchor="text" w:hAnchor="margin" w:xAlign="right" w:y="1"/>
+      <w:rPr>
+        <w:rStyle w:val="PageNumber"/>
+      </w:rPr>
+    </w:pPr>
+    <w:r>
+      <w:rPr>
+        <w:rStyle w:val="PageNumber"/>
+        <w:cs/>
+      </w:rPr>
+      <w:fldChar w:fldCharType="begin"/>
+    </w:r>
+    <w:r>
+      <w:rPr>
+        <w:rStyle w:val="PageNumber"/>
+      </w:rPr>
+      <w:instrText xml:space="preserve">PAGE  </w:instrText>
+    </w:r>
+    <w:r>
+      <w:rPr>
+        <w:rStyle w:val="PageNumber"/>
+        <w:cs/>
+      </w:rPr>
+      <w:fldChar w:fldCharType="separate"/>
+    </w:r>
+    <w:r>
+      <w:rPr>
+        <w:rStyle w:val="PageNumber"/>
+        <w:noProof/>
+        <w:cs/>
+      </w:rPr>
+      <w:t>ก</w:t>
+    </w:r>
+    <w:r>
+      <w:rPr>
+        <w:rStyle w:val="PageNumber"/>
+        <w:cs/>
+      </w:rPr>
+      <w:fldChar w:fldCharType="end"/>
+    </w:r>
+  </w:p>
+  <w:p>
+    <w:pPr>
+      <w:pStyle w:val="Header"/>
+      <w:ind w:right="360"/>
+      <w:jc w:val="right"/>
+    </w:pPr>
+  </w:p>
+</w:hdr>
 </file>
 
 <file path=word/numbering.xml><?xml version="1.0" encoding="utf-8"?>
@@ -28319,6 +30570,7 @@
     <w:lsdException w:name="HTML Sample" w:semiHidden="1" w:unhideWhenUsed="1"/>
     <w:lsdException w:name="HTML Typewriter" w:semiHidden="1" w:unhideWhenUsed="1"/>
     <w:lsdException w:name="HTML Variable" w:semiHidden="1" w:unhideWhenUsed="1"/>
+    <w:lsdException w:name="Normal Table" w:semiHidden="1" w:unhideWhenUsed="1"/>
     <w:lsdException w:name="annotation subject" w:semiHidden="1" w:unhideWhenUsed="1"/>
     <w:lsdException w:name="No List" w:semiHidden="1" w:unhideWhenUsed="1"/>
     <w:lsdException w:name="Outline List 1" w:semiHidden="1" w:unhideWhenUsed="1"/>
@@ -28364,9 +30616,11 @@
     <w:lsdException w:name="Table Subtle 1" w:semiHidden="1" w:unhideWhenUsed="1"/>
     <w:lsdException w:name="Table Subtle 2" w:semiHidden="1" w:unhideWhenUsed="1"/>
     <w:lsdException w:name="Table Web 1" w:semiHidden="1" w:unhideWhenUsed="1"/>
+    <w:lsdException w:name="Table Web 2" w:semiHidden="1" w:unhideWhenUsed="1"/>
     <w:lsdException w:name="Table Web 3" w:semiHidden="1" w:unhideWhenUsed="1"/>
     <w:lsdException w:name="Balloon Text" w:semiHidden="1" w:unhideWhenUsed="1"/>
     <w:lsdException w:name="Table Grid" w:uiPriority="39"/>
+    <w:lsdException w:name="Table Theme" w:semiHidden="1" w:unhideWhenUsed="1"/>
     <w:lsdException w:name="Placeholder Text" w:semiHidden="1"/>
     <w:lsdException w:name="No Spacing" w:uiPriority="1" w:qFormat="1"/>
     <w:lsdException w:name="Light Shading" w:uiPriority="60"/>
@@ -28720,9 +30974,9 @@
     <w:basedOn w:val="Normal"/>
     <w:link w:val="Style1Char"/>
     <w:qFormat/>
-    <w:rsid w:val="00905D43"/>
+    <w:rsid w:val="001D19AC"/>
     <w:pPr>
-      <w:spacing w:after="0" w:line="240" w:lineRule="auto"/>
+      <w:spacing w:after="120" w:line="240" w:lineRule="auto"/>
       <w:jc w:val="center"/>
     </w:pPr>
     <w:rPr>
@@ -28755,7 +31009,7 @@
     <w:name w:val="Style1 Char"/>
     <w:basedOn w:val="DefaultParagraphFont"/>
     <w:link w:val="Style1"/>
-    <w:rsid w:val="00905D43"/>
+    <w:rsid w:val="001D19AC"/>
     <w:rPr>
       <w:rFonts w:asciiTheme="majorBidi" w:hAnsiTheme="majorBidi" w:cstheme="majorBidi"/>
       <w:b/>
@@ -28806,6 +31060,58 @@
       <w:sz w:val="36"/>
       <w:szCs w:val="36"/>
     </w:rPr>
+  </w:style>
+  <w:style w:type="paragraph" w:styleId="Header">
+    <w:name w:val="header"/>
+    <w:basedOn w:val="Normal"/>
+    <w:link w:val="HeaderChar"/>
+    <w:uiPriority w:val="99"/>
+    <w:unhideWhenUsed/>
+    <w:rsid w:val="00FA49C3"/>
+    <w:pPr>
+      <w:tabs>
+        <w:tab w:val="center" w:pos="4680"/>
+        <w:tab w:val="right" w:pos="9360"/>
+      </w:tabs>
+      <w:spacing w:after="0" w:line="240" w:lineRule="auto"/>
+    </w:pPr>
+  </w:style>
+  <w:style w:type="character" w:customStyle="1" w:styleId="HeaderChar">
+    <w:name w:val="Header Char"/>
+    <w:basedOn w:val="DefaultParagraphFont"/>
+    <w:link w:val="Header"/>
+    <w:uiPriority w:val="99"/>
+    <w:rsid w:val="00FA49C3"/>
+  </w:style>
+  <w:style w:type="paragraph" w:styleId="Footer">
+    <w:name w:val="footer"/>
+    <w:basedOn w:val="Normal"/>
+    <w:link w:val="FooterChar"/>
+    <w:uiPriority w:val="99"/>
+    <w:unhideWhenUsed/>
+    <w:rsid w:val="00FA49C3"/>
+    <w:pPr>
+      <w:tabs>
+        <w:tab w:val="center" w:pos="4680"/>
+        <w:tab w:val="right" w:pos="9360"/>
+      </w:tabs>
+      <w:spacing w:after="0" w:line="240" w:lineRule="auto"/>
+    </w:pPr>
+  </w:style>
+  <w:style w:type="character" w:customStyle="1" w:styleId="FooterChar">
+    <w:name w:val="Footer Char"/>
+    <w:basedOn w:val="DefaultParagraphFont"/>
+    <w:link w:val="Footer"/>
+    <w:uiPriority w:val="99"/>
+    <w:rsid w:val="00FA49C3"/>
+  </w:style>
+  <w:style w:type="character" w:styleId="PageNumber">
+    <w:name w:val="page number"/>
+    <w:basedOn w:val="DefaultParagraphFont"/>
+    <w:uiPriority w:val="99"/>
+    <w:semiHidden/>
+    <w:unhideWhenUsed/>
+    <w:rsid w:val="00FA49C3"/>
   </w:style>
 </w:styles>
 </file>
@@ -29101,7 +31407,7 @@
 </file>
 
 <file path=customXml/itemProps1.xml><?xml version="1.0" encoding="utf-8"?>
-<ds:datastoreItem xmlns:ds="http://schemas.openxmlformats.org/officeDocument/2006/customXml" ds:itemID="{2902BD80-97CC-2142-9A7A-71BB742F9B46}">
+<ds:datastoreItem xmlns:ds="http://schemas.openxmlformats.org/officeDocument/2006/customXml" ds:itemID="{345E329C-2708-D54C-A7B9-B1708EAD6955}">
   <ds:schemaRefs>
     <ds:schemaRef ds:uri="http://schemas.openxmlformats.org/officeDocument/2006/bibliography"/>
   </ds:schemaRefs>

</xml_diff>